<commit_message>
Criação dos Casos de Uso, Alteração no PGP, e Especificações de Requisitos
</commit_message>
<xml_diff>
--- a/docs/Gerenciamento de Projeto/PGP - Plano de Gerenciamento de Projeto.docx
+++ b/docs/Gerenciamento de Projeto/PGP - Plano de Gerenciamento de Projeto.docx
@@ -159,6 +159,13 @@
     </w:p>
     <w:sdt>
       <w:sdtPr>
+        <w:rPr>
+          <w:rFonts w:asciiTheme="minorHAnsi" w:eastAsiaTheme="minorHAnsi" w:hAnsiTheme="minorHAnsi" w:cstheme="minorBidi"/>
+          <w:color w:val="auto"/>
+          <w:sz w:val="22"/>
+          <w:szCs w:val="22"/>
+          <w:lang w:eastAsia="en-US"/>
+        </w:rPr>
         <w:id w:val="-1540201005"/>
         <w:docPartObj>
           <w:docPartGallery w:val="Table of Contents"/>
@@ -167,13 +174,8 @@
       </w:sdtPr>
       <w:sdtEndPr>
         <w:rPr>
-          <w:rFonts w:asciiTheme="minorHAnsi" w:eastAsiaTheme="minorHAnsi" w:hAnsiTheme="minorHAnsi" w:cstheme="minorBidi"/>
           <w:b/>
           <w:bCs/>
-          <w:color w:val="auto"/>
-          <w:sz w:val="22"/>
-          <w:szCs w:val="22"/>
-          <w:lang w:eastAsia="en-US"/>
         </w:rPr>
       </w:sdtEndPr>
       <w:sdtContent>
@@ -209,7 +211,7 @@
           <w:r>
             <w:fldChar w:fldCharType="separate"/>
           </w:r>
-          <w:hyperlink w:anchor="_Toc509542464" w:history="1">
+          <w:hyperlink w:anchor="_Toc509552396" w:history="1">
             <w:r>
               <w:rPr>
                 <w:rStyle w:val="Hyperlink"/>
@@ -251,7 +253,7 @@
                 <w:noProof/>
                 <w:webHidden/>
               </w:rPr>
-              <w:instrText xml:space="preserve"> PAGEREF _Toc509542464 \h </w:instrText>
+              <w:instrText xml:space="preserve"> PAGEREF _Toc509552396 \h </w:instrText>
             </w:r>
             <w:r>
               <w:rPr>
@@ -295,7 +297,7 @@
               <w:lang w:eastAsia="pt-BR"/>
             </w:rPr>
           </w:pPr>
-          <w:hyperlink w:anchor="_Toc509542465" w:history="1">
+          <w:hyperlink w:anchor="_Toc509552397" w:history="1">
             <w:r>
               <w:rPr>
                 <w:rStyle w:val="Hyperlink"/>
@@ -337,7 +339,7 @@
                 <w:noProof/>
                 <w:webHidden/>
               </w:rPr>
-              <w:instrText xml:space="preserve"> PAGEREF _Toc509542465 \h </w:instrText>
+              <w:instrText xml:space="preserve"> PAGEREF _Toc509552397 \h </w:instrText>
             </w:r>
             <w:r>
               <w:rPr>
@@ -381,7 +383,7 @@
               <w:lang w:eastAsia="pt-BR"/>
             </w:rPr>
           </w:pPr>
-          <w:hyperlink w:anchor="_Toc509542466" w:history="1">
+          <w:hyperlink w:anchor="_Toc509552398" w:history="1">
             <w:r>
               <w:rPr>
                 <w:rStyle w:val="Hyperlink"/>
@@ -423,7 +425,7 @@
                 <w:noProof/>
                 <w:webHidden/>
               </w:rPr>
-              <w:instrText xml:space="preserve"> PAGEREF _Toc509542466 \h </w:instrText>
+              <w:instrText xml:space="preserve"> PAGEREF _Toc509552398 \h </w:instrText>
             </w:r>
             <w:r>
               <w:rPr>
@@ -467,7 +469,7 @@
               <w:lang w:eastAsia="pt-BR"/>
             </w:rPr>
           </w:pPr>
-          <w:hyperlink w:anchor="_Toc509542467" w:history="1">
+          <w:hyperlink w:anchor="_Toc509552399" w:history="1">
             <w:r>
               <w:rPr>
                 <w:rStyle w:val="Hyperlink"/>
@@ -509,7 +511,7 @@
                 <w:noProof/>
                 <w:webHidden/>
               </w:rPr>
-              <w:instrText xml:space="preserve"> PAGEREF _Toc509542467 \h </w:instrText>
+              <w:instrText xml:space="preserve"> PAGEREF _Toc509552399 \h </w:instrText>
             </w:r>
             <w:r>
               <w:rPr>
@@ -553,7 +555,7 @@
               <w:lang w:eastAsia="pt-BR"/>
             </w:rPr>
           </w:pPr>
-          <w:hyperlink w:anchor="_Toc509542468" w:history="1">
+          <w:hyperlink w:anchor="_Toc509552400" w:history="1">
             <w:r>
               <w:rPr>
                 <w:rStyle w:val="Hyperlink"/>
@@ -595,7 +597,7 @@
                 <w:noProof/>
                 <w:webHidden/>
               </w:rPr>
-              <w:instrText xml:space="preserve"> PAGEREF _Toc509542468 \h </w:instrText>
+              <w:instrText xml:space="preserve"> PAGEREF _Toc509552400 \h </w:instrText>
             </w:r>
             <w:r>
               <w:rPr>
@@ -639,7 +641,7 @@
               <w:lang w:eastAsia="pt-BR"/>
             </w:rPr>
           </w:pPr>
-          <w:hyperlink w:anchor="_Toc509542469" w:history="1">
+          <w:hyperlink w:anchor="_Toc509552401" w:history="1">
             <w:r>
               <w:rPr>
                 <w:rStyle w:val="Hyperlink"/>
@@ -681,7 +683,7 @@
                 <w:noProof/>
                 <w:webHidden/>
               </w:rPr>
-              <w:instrText xml:space="preserve"> PAGEREF _Toc509542469 \h </w:instrText>
+              <w:instrText xml:space="preserve"> PAGEREF _Toc509552401 \h </w:instrText>
             </w:r>
             <w:r>
               <w:rPr>
@@ -725,7 +727,7 @@
               <w:lang w:eastAsia="pt-BR"/>
             </w:rPr>
           </w:pPr>
-          <w:hyperlink w:anchor="_Toc509542470" w:history="1">
+          <w:hyperlink w:anchor="_Toc509552402" w:history="1">
             <w:r>
               <w:rPr>
                 <w:rStyle w:val="Hyperlink"/>
@@ -767,7 +769,7 @@
                 <w:noProof/>
                 <w:webHidden/>
               </w:rPr>
-              <w:instrText xml:space="preserve"> PAGEREF _Toc509542470 \h </w:instrText>
+              <w:instrText xml:space="preserve"> PAGEREF _Toc509552402 \h </w:instrText>
             </w:r>
             <w:r>
               <w:rPr>
@@ -811,7 +813,7 @@
               <w:lang w:eastAsia="pt-BR"/>
             </w:rPr>
           </w:pPr>
-          <w:hyperlink w:anchor="_Toc509542471" w:history="1">
+          <w:hyperlink w:anchor="_Toc509552403" w:history="1">
             <w:r>
               <w:rPr>
                 <w:rStyle w:val="Hyperlink"/>
@@ -853,7 +855,7 @@
                 <w:noProof/>
                 <w:webHidden/>
               </w:rPr>
-              <w:instrText xml:space="preserve"> PAGEREF _Toc509542471 \h </w:instrText>
+              <w:instrText xml:space="preserve"> PAGEREF _Toc509552403 \h </w:instrText>
             </w:r>
             <w:r>
               <w:rPr>
@@ -897,7 +899,7 @@
               <w:lang w:eastAsia="pt-BR"/>
             </w:rPr>
           </w:pPr>
-          <w:hyperlink w:anchor="_Toc509542472" w:history="1">
+          <w:hyperlink w:anchor="_Toc509552404" w:history="1">
             <w:r>
               <w:rPr>
                 <w:rStyle w:val="Hyperlink"/>
@@ -939,7 +941,7 @@
                 <w:noProof/>
                 <w:webHidden/>
               </w:rPr>
-              <w:instrText xml:space="preserve"> PAGEREF _Toc509542472 \h </w:instrText>
+              <w:instrText xml:space="preserve"> PAGEREF _Toc509552404 \h </w:instrText>
             </w:r>
             <w:r>
               <w:rPr>
@@ -983,7 +985,7 @@
               <w:lang w:eastAsia="pt-BR"/>
             </w:rPr>
           </w:pPr>
-          <w:hyperlink w:anchor="_Toc509542473" w:history="1">
+          <w:hyperlink w:anchor="_Toc509552405" w:history="1">
             <w:r>
               <w:rPr>
                 <w:rStyle w:val="Hyperlink"/>
@@ -1025,7 +1027,7 @@
                 <w:noProof/>
                 <w:webHidden/>
               </w:rPr>
-              <w:instrText xml:space="preserve"> PAGEREF _Toc509542473 \h </w:instrText>
+              <w:instrText xml:space="preserve"> PAGEREF _Toc509552405 \h </w:instrText>
             </w:r>
             <w:r>
               <w:rPr>
@@ -1069,7 +1071,7 @@
               <w:lang w:eastAsia="pt-BR"/>
             </w:rPr>
           </w:pPr>
-          <w:hyperlink w:anchor="_Toc509542474" w:history="1">
+          <w:hyperlink w:anchor="_Toc509552406" w:history="1">
             <w:r>
               <w:rPr>
                 <w:rStyle w:val="Hyperlink"/>
@@ -1111,7 +1113,7 @@
                 <w:noProof/>
                 <w:webHidden/>
               </w:rPr>
-              <w:instrText xml:space="preserve"> PAGEREF _Toc509542474 \h </w:instrText>
+              <w:instrText xml:space="preserve"> PAGEREF _Toc509552406 \h </w:instrText>
             </w:r>
             <w:r>
               <w:rPr>
@@ -1155,7 +1157,7 @@
               <w:lang w:eastAsia="pt-BR"/>
             </w:rPr>
           </w:pPr>
-          <w:hyperlink w:anchor="_Toc509542475" w:history="1">
+          <w:hyperlink w:anchor="_Toc509552407" w:history="1">
             <w:r>
               <w:rPr>
                 <w:rStyle w:val="Hyperlink"/>
@@ -1197,7 +1199,7 @@
                 <w:noProof/>
                 <w:webHidden/>
               </w:rPr>
-              <w:instrText xml:space="preserve"> PAGEREF _Toc509542475 \h </w:instrText>
+              <w:instrText xml:space="preserve"> PAGEREF _Toc509552407 \h </w:instrText>
             </w:r>
             <w:r>
               <w:rPr>
@@ -1241,7 +1243,7 @@
               <w:lang w:eastAsia="pt-BR"/>
             </w:rPr>
           </w:pPr>
-          <w:hyperlink w:anchor="_Toc509542476" w:history="1">
+          <w:hyperlink w:anchor="_Toc509552408" w:history="1">
             <w:r>
               <w:rPr>
                 <w:rStyle w:val="Hyperlink"/>
@@ -1283,7 +1285,7 @@
                 <w:noProof/>
                 <w:webHidden/>
               </w:rPr>
-              <w:instrText xml:space="preserve"> PAGEREF _Toc509542476 \h </w:instrText>
+              <w:instrText xml:space="preserve"> PAGEREF _Toc509552408 \h </w:instrText>
             </w:r>
             <w:r>
               <w:rPr>
@@ -1327,7 +1329,7 @@
               <w:lang w:eastAsia="pt-BR"/>
             </w:rPr>
           </w:pPr>
-          <w:hyperlink w:anchor="_Toc509542477" w:history="1">
+          <w:hyperlink w:anchor="_Toc509552409" w:history="1">
             <w:r>
               <w:rPr>
                 <w:rStyle w:val="Hyperlink"/>
@@ -1369,7 +1371,7 @@
                 <w:noProof/>
                 <w:webHidden/>
               </w:rPr>
-              <w:instrText xml:space="preserve"> PAGEREF _Toc509542477 \h </w:instrText>
+              <w:instrText xml:space="preserve"> PAGEREF _Toc509552409 \h </w:instrText>
             </w:r>
             <w:r>
               <w:rPr>
@@ -1413,7 +1415,7 @@
               <w:lang w:eastAsia="pt-BR"/>
             </w:rPr>
           </w:pPr>
-          <w:hyperlink w:anchor="_Toc509542478" w:history="1">
+          <w:hyperlink w:anchor="_Toc509552410" w:history="1">
             <w:r>
               <w:rPr>
                 <w:rStyle w:val="Hyperlink"/>
@@ -1455,7 +1457,7 @@
                 <w:noProof/>
                 <w:webHidden/>
               </w:rPr>
-              <w:instrText xml:space="preserve"> PAGEREF _Toc509542478 \h </w:instrText>
+              <w:instrText xml:space="preserve"> PAGEREF _Toc509552410 \h </w:instrText>
             </w:r>
             <w:r>
               <w:rPr>
@@ -1499,7 +1501,7 @@
               <w:lang w:eastAsia="pt-BR"/>
             </w:rPr>
           </w:pPr>
-          <w:hyperlink w:anchor="_Toc509542479" w:history="1">
+          <w:hyperlink w:anchor="_Toc509552411" w:history="1">
             <w:r>
               <w:rPr>
                 <w:rStyle w:val="Hyperlink"/>
@@ -1541,7 +1543,7 @@
                 <w:noProof/>
                 <w:webHidden/>
               </w:rPr>
-              <w:instrText xml:space="preserve"> PAGEREF _Toc509542479 \h </w:instrText>
+              <w:instrText xml:space="preserve"> PAGEREF _Toc509552411 \h </w:instrText>
             </w:r>
             <w:r>
               <w:rPr>
@@ -1585,7 +1587,7 @@
               <w:lang w:eastAsia="pt-BR"/>
             </w:rPr>
           </w:pPr>
-          <w:hyperlink w:anchor="_Toc509542480" w:history="1">
+          <w:hyperlink w:anchor="_Toc509552412" w:history="1">
             <w:r>
               <w:rPr>
                 <w:rStyle w:val="Hyperlink"/>
@@ -1627,7 +1629,7 @@
                 <w:noProof/>
                 <w:webHidden/>
               </w:rPr>
-              <w:instrText xml:space="preserve"> PAGEREF _Toc509542480 \h </w:instrText>
+              <w:instrText xml:space="preserve"> PAGEREF _Toc509552412 \h </w:instrText>
             </w:r>
             <w:r>
               <w:rPr>
@@ -1647,7 +1649,7 @@
                 <w:noProof/>
                 <w:webHidden/>
               </w:rPr>
-              <w:t>3</w:t>
+              <w:t>4</w:t>
             </w:r>
             <w:r>
               <w:rPr>
@@ -1671,7 +1673,7 @@
               <w:lang w:eastAsia="pt-BR"/>
             </w:rPr>
           </w:pPr>
-          <w:hyperlink w:anchor="_Toc509542481" w:history="1">
+          <w:hyperlink w:anchor="_Toc509552413" w:history="1">
             <w:r>
               <w:rPr>
                 <w:rStyle w:val="Hyperlink"/>
@@ -1713,7 +1715,7 @@
                 <w:noProof/>
                 <w:webHidden/>
               </w:rPr>
-              <w:instrText xml:space="preserve"> PAGEREF _Toc509542481 \h </w:instrText>
+              <w:instrText xml:space="preserve"> PAGEREF _Toc509552413 \h </w:instrText>
             </w:r>
             <w:r>
               <w:rPr>
@@ -1733,7 +1735,7 @@
                 <w:noProof/>
                 <w:webHidden/>
               </w:rPr>
-              <w:t>3</w:t>
+              <w:t>4</w:t>
             </w:r>
             <w:r>
               <w:rPr>
@@ -1757,7 +1759,7 @@
               <w:lang w:eastAsia="pt-BR"/>
             </w:rPr>
           </w:pPr>
-          <w:hyperlink w:anchor="_Toc509542482" w:history="1">
+          <w:hyperlink w:anchor="_Toc509552414" w:history="1">
             <w:r>
               <w:rPr>
                 <w:rStyle w:val="Hyperlink"/>
@@ -1799,7 +1801,7 @@
                 <w:noProof/>
                 <w:webHidden/>
               </w:rPr>
-              <w:instrText xml:space="preserve"> PAGEREF _Toc509542482 \h </w:instrText>
+              <w:instrText xml:space="preserve"> PAGEREF _Toc509552414 \h </w:instrText>
             </w:r>
             <w:r>
               <w:rPr>
@@ -1843,7 +1845,7 @@
               <w:lang w:eastAsia="pt-BR"/>
             </w:rPr>
           </w:pPr>
-          <w:hyperlink w:anchor="_Toc509542483" w:history="1">
+          <w:hyperlink w:anchor="_Toc509552415" w:history="1">
             <w:r>
               <w:rPr>
                 <w:rStyle w:val="Hyperlink"/>
@@ -1885,7 +1887,7 @@
                 <w:noProof/>
                 <w:webHidden/>
               </w:rPr>
-              <w:instrText xml:space="preserve"> PAGEREF _Toc509542483 \h </w:instrText>
+              <w:instrText xml:space="preserve"> PAGEREF _Toc509552415 \h </w:instrText>
             </w:r>
             <w:r>
               <w:rPr>
@@ -1929,7 +1931,7 @@
               <w:lang w:eastAsia="pt-BR"/>
             </w:rPr>
           </w:pPr>
-          <w:hyperlink w:anchor="_Toc509542484" w:history="1">
+          <w:hyperlink w:anchor="_Toc509552416" w:history="1">
             <w:r>
               <w:rPr>
                 <w:rStyle w:val="Hyperlink"/>
@@ -1971,7 +1973,7 @@
                 <w:noProof/>
                 <w:webHidden/>
               </w:rPr>
-              <w:instrText xml:space="preserve"> PAGEREF _Toc509542484 \h </w:instrText>
+              <w:instrText xml:space="preserve"> PAGEREF _Toc509552416 \h </w:instrText>
             </w:r>
             <w:r>
               <w:rPr>
@@ -2015,7 +2017,7 @@
               <w:lang w:eastAsia="pt-BR"/>
             </w:rPr>
           </w:pPr>
-          <w:hyperlink w:anchor="_Toc509542485" w:history="1">
+          <w:hyperlink w:anchor="_Toc509552417" w:history="1">
             <w:r>
               <w:rPr>
                 <w:rStyle w:val="Hyperlink"/>
@@ -2057,7 +2059,7 @@
                 <w:noProof/>
                 <w:webHidden/>
               </w:rPr>
-              <w:instrText xml:space="preserve"> PAGEREF _Toc509542485 \h </w:instrText>
+              <w:instrText xml:space="preserve"> PAGEREF _Toc509552417 \h </w:instrText>
             </w:r>
             <w:r>
               <w:rPr>
@@ -2101,7 +2103,7 @@
               <w:lang w:eastAsia="pt-BR"/>
             </w:rPr>
           </w:pPr>
-          <w:hyperlink w:anchor="_Toc509542486" w:history="1">
+          <w:hyperlink w:anchor="_Toc509552418" w:history="1">
             <w:r>
               <w:rPr>
                 <w:rStyle w:val="Hyperlink"/>
@@ -2143,7 +2145,7 @@
                 <w:noProof/>
                 <w:webHidden/>
               </w:rPr>
-              <w:instrText xml:space="preserve"> PAGEREF _Toc509542486 \h </w:instrText>
+              <w:instrText xml:space="preserve"> PAGEREF _Toc509552418 \h </w:instrText>
             </w:r>
             <w:r>
               <w:rPr>
@@ -2187,7 +2189,7 @@
               <w:lang w:eastAsia="pt-BR"/>
             </w:rPr>
           </w:pPr>
-          <w:hyperlink w:anchor="_Toc509542487" w:history="1">
+          <w:hyperlink w:anchor="_Toc509552419" w:history="1">
             <w:r>
               <w:rPr>
                 <w:rStyle w:val="Hyperlink"/>
@@ -2229,7 +2231,7 @@
                 <w:noProof/>
                 <w:webHidden/>
               </w:rPr>
-              <w:instrText xml:space="preserve"> PAGEREF _Toc509542487 \h </w:instrText>
+              <w:instrText xml:space="preserve"> PAGEREF _Toc509552419 \h </w:instrText>
             </w:r>
             <w:r>
               <w:rPr>
@@ -2273,7 +2275,7 @@
               <w:lang w:eastAsia="pt-BR"/>
             </w:rPr>
           </w:pPr>
-          <w:hyperlink w:anchor="_Toc509542488" w:history="1">
+          <w:hyperlink w:anchor="_Toc509552420" w:history="1">
             <w:r>
               <w:rPr>
                 <w:rStyle w:val="Hyperlink"/>
@@ -2315,7 +2317,7 @@
                 <w:noProof/>
                 <w:webHidden/>
               </w:rPr>
-              <w:instrText xml:space="preserve"> PAGEREF _Toc509542488 \h </w:instrText>
+              <w:instrText xml:space="preserve"> PAGEREF _Toc509552420 \h </w:instrText>
             </w:r>
             <w:r>
               <w:rPr>
@@ -2359,7 +2361,7 @@
               <w:lang w:eastAsia="pt-BR"/>
             </w:rPr>
           </w:pPr>
-          <w:hyperlink w:anchor="_Toc509542489" w:history="1">
+          <w:hyperlink w:anchor="_Toc509552421" w:history="1">
             <w:r>
               <w:rPr>
                 <w:rStyle w:val="Hyperlink"/>
@@ -2401,7 +2403,7 @@
                 <w:noProof/>
                 <w:webHidden/>
               </w:rPr>
-              <w:instrText xml:space="preserve"> PAGEREF _Toc509542489 \h </w:instrText>
+              <w:instrText xml:space="preserve"> PAGEREF _Toc509552421 \h </w:instrText>
             </w:r>
             <w:r>
               <w:rPr>
@@ -2445,7 +2447,7 @@
               <w:lang w:eastAsia="pt-BR"/>
             </w:rPr>
           </w:pPr>
-          <w:hyperlink w:anchor="_Toc509542490" w:history="1">
+          <w:hyperlink w:anchor="_Toc509552422" w:history="1">
             <w:r>
               <w:rPr>
                 <w:rStyle w:val="Hyperlink"/>
@@ -2487,7 +2489,7 @@
                 <w:noProof/>
                 <w:webHidden/>
               </w:rPr>
-              <w:instrText xml:space="preserve"> PAGEREF _Toc509542490 \h </w:instrText>
+              <w:instrText xml:space="preserve"> PAGEREF _Toc509552422 \h </w:instrText>
             </w:r>
             <w:r>
               <w:rPr>
@@ -2531,7 +2533,7 @@
               <w:lang w:eastAsia="pt-BR"/>
             </w:rPr>
           </w:pPr>
-          <w:hyperlink w:anchor="_Toc509542491" w:history="1">
+          <w:hyperlink w:anchor="_Toc509552423" w:history="1">
             <w:r>
               <w:rPr>
                 <w:rStyle w:val="Hyperlink"/>
@@ -2573,7 +2575,7 @@
                 <w:noProof/>
                 <w:webHidden/>
               </w:rPr>
-              <w:instrText xml:space="preserve"> PAGEREF _Toc509542491 \h </w:instrText>
+              <w:instrText xml:space="preserve"> PAGEREF _Toc509552423 \h </w:instrText>
             </w:r>
             <w:r>
               <w:rPr>
@@ -2617,7 +2619,7 @@
               <w:lang w:eastAsia="pt-BR"/>
             </w:rPr>
           </w:pPr>
-          <w:hyperlink w:anchor="_Toc509542492" w:history="1">
+          <w:hyperlink w:anchor="_Toc509552424" w:history="1">
             <w:r>
               <w:rPr>
                 <w:rStyle w:val="Hyperlink"/>
@@ -2659,7 +2661,7 @@
                 <w:noProof/>
                 <w:webHidden/>
               </w:rPr>
-              <w:instrText xml:space="preserve"> PAGEREF _Toc509542492 \h </w:instrText>
+              <w:instrText xml:space="preserve"> PAGEREF _Toc509552424 \h </w:instrText>
             </w:r>
             <w:r>
               <w:rPr>
@@ -2703,7 +2705,7 @@
               <w:lang w:eastAsia="pt-BR"/>
             </w:rPr>
           </w:pPr>
-          <w:hyperlink w:anchor="_Toc509542493" w:history="1">
+          <w:hyperlink w:anchor="_Toc509552425" w:history="1">
             <w:r>
               <w:rPr>
                 <w:rStyle w:val="Hyperlink"/>
@@ -2745,7 +2747,7 @@
                 <w:noProof/>
                 <w:webHidden/>
               </w:rPr>
-              <w:instrText xml:space="preserve"> PAGEREF _Toc509542493 \h </w:instrText>
+              <w:instrText xml:space="preserve"> PAGEREF _Toc509552425 \h </w:instrText>
             </w:r>
             <w:r>
               <w:rPr>
@@ -2789,7 +2791,7 @@
               <w:lang w:eastAsia="pt-BR"/>
             </w:rPr>
           </w:pPr>
-          <w:hyperlink w:anchor="_Toc509542494" w:history="1">
+          <w:hyperlink w:anchor="_Toc509552426" w:history="1">
             <w:r>
               <w:rPr>
                 <w:rStyle w:val="Hyperlink"/>
@@ -2831,7 +2833,7 @@
                 <w:noProof/>
                 <w:webHidden/>
               </w:rPr>
-              <w:instrText xml:space="preserve"> PAGEREF _Toc509542494 \h </w:instrText>
+              <w:instrText xml:space="preserve"> PAGEREF _Toc509552426 \h </w:instrText>
             </w:r>
             <w:r>
               <w:rPr>
@@ -2875,7 +2877,7 @@
               <w:lang w:eastAsia="pt-BR"/>
             </w:rPr>
           </w:pPr>
-          <w:hyperlink w:anchor="_Toc509542495" w:history="1">
+          <w:hyperlink w:anchor="_Toc509552427" w:history="1">
             <w:r>
               <w:rPr>
                 <w:rStyle w:val="Hyperlink"/>
@@ -2917,7 +2919,7 @@
                 <w:noProof/>
                 <w:webHidden/>
               </w:rPr>
-              <w:instrText xml:space="preserve"> PAGEREF _Toc509542495 \h </w:instrText>
+              <w:instrText xml:space="preserve"> PAGEREF _Toc509552427 \h </w:instrText>
             </w:r>
             <w:r>
               <w:rPr>
@@ -2961,7 +2963,7 @@
               <w:lang w:eastAsia="pt-BR"/>
             </w:rPr>
           </w:pPr>
-          <w:hyperlink w:anchor="_Toc509542496" w:history="1">
+          <w:hyperlink w:anchor="_Toc509552428" w:history="1">
             <w:r>
               <w:rPr>
                 <w:rStyle w:val="Hyperlink"/>
@@ -3003,7 +3005,7 @@
                 <w:noProof/>
                 <w:webHidden/>
               </w:rPr>
-              <w:instrText xml:space="preserve"> PAGEREF _Toc509542496 \h </w:instrText>
+              <w:instrText xml:space="preserve"> PAGEREF _Toc509552428 \h </w:instrText>
             </w:r>
             <w:r>
               <w:rPr>
@@ -3047,7 +3049,7 @@
               <w:lang w:eastAsia="pt-BR"/>
             </w:rPr>
           </w:pPr>
-          <w:hyperlink w:anchor="_Toc509542497" w:history="1">
+          <w:hyperlink w:anchor="_Toc509552429" w:history="1">
             <w:r>
               <w:rPr>
                 <w:rStyle w:val="Hyperlink"/>
@@ -3089,7 +3091,7 @@
                 <w:noProof/>
                 <w:webHidden/>
               </w:rPr>
-              <w:instrText xml:space="preserve"> PAGEREF _Toc509542497 \h </w:instrText>
+              <w:instrText xml:space="preserve"> PAGEREF _Toc509552429 \h </w:instrText>
             </w:r>
             <w:r>
               <w:rPr>
@@ -3133,7 +3135,7 @@
               <w:lang w:eastAsia="pt-BR"/>
             </w:rPr>
           </w:pPr>
-          <w:hyperlink w:anchor="_Toc509542498" w:history="1">
+          <w:hyperlink w:anchor="_Toc509552430" w:history="1">
             <w:r>
               <w:rPr>
                 <w:rStyle w:val="Hyperlink"/>
@@ -3175,7 +3177,7 @@
                 <w:noProof/>
                 <w:webHidden/>
               </w:rPr>
-              <w:instrText xml:space="preserve"> PAGEREF _Toc509542498 \h </w:instrText>
+              <w:instrText xml:space="preserve"> PAGEREF _Toc509552430 \h </w:instrText>
             </w:r>
             <w:r>
               <w:rPr>
@@ -3219,7 +3221,7 @@
               <w:lang w:eastAsia="pt-BR"/>
             </w:rPr>
           </w:pPr>
-          <w:hyperlink w:anchor="_Toc509542499" w:history="1">
+          <w:hyperlink w:anchor="_Toc509552431" w:history="1">
             <w:r>
               <w:rPr>
                 <w:rStyle w:val="Hyperlink"/>
@@ -3261,7 +3263,7 @@
                 <w:noProof/>
                 <w:webHidden/>
               </w:rPr>
-              <w:instrText xml:space="preserve"> PAGEREF _Toc509542499 \h </w:instrText>
+              <w:instrText xml:space="preserve"> PAGEREF _Toc509552431 \h </w:instrText>
             </w:r>
             <w:r>
               <w:rPr>
@@ -3305,7 +3307,7 @@
               <w:lang w:eastAsia="pt-BR"/>
             </w:rPr>
           </w:pPr>
-          <w:hyperlink w:anchor="_Toc509542500" w:history="1">
+          <w:hyperlink w:anchor="_Toc509552432" w:history="1">
             <w:r>
               <w:rPr>
                 <w:rStyle w:val="Hyperlink"/>
@@ -3347,7 +3349,7 @@
                 <w:noProof/>
                 <w:webHidden/>
               </w:rPr>
-              <w:instrText xml:space="preserve"> PAGEREF _Toc509542500 \h </w:instrText>
+              <w:instrText xml:space="preserve"> PAGEREF _Toc509552432 \h </w:instrText>
             </w:r>
             <w:r>
               <w:rPr>
@@ -3391,7 +3393,7 @@
               <w:lang w:eastAsia="pt-BR"/>
             </w:rPr>
           </w:pPr>
-          <w:hyperlink w:anchor="_Toc509542501" w:history="1">
+          <w:hyperlink w:anchor="_Toc509552433" w:history="1">
             <w:r>
               <w:rPr>
                 <w:rStyle w:val="Hyperlink"/>
@@ -3433,7 +3435,7 @@
                 <w:noProof/>
                 <w:webHidden/>
               </w:rPr>
-              <w:instrText xml:space="preserve"> PAGEREF _Toc509542501 \h </w:instrText>
+              <w:instrText xml:space="preserve"> PAGEREF _Toc509552433 \h </w:instrText>
             </w:r>
             <w:r>
               <w:rPr>
@@ -3477,7 +3479,7 @@
               <w:lang w:eastAsia="pt-BR"/>
             </w:rPr>
           </w:pPr>
-          <w:hyperlink w:anchor="_Toc509542502" w:history="1">
+          <w:hyperlink w:anchor="_Toc509552434" w:history="1">
             <w:r>
               <w:rPr>
                 <w:rStyle w:val="Hyperlink"/>
@@ -3519,7 +3521,7 @@
                 <w:noProof/>
                 <w:webHidden/>
               </w:rPr>
-              <w:instrText xml:space="preserve"> PAGEREF _Toc509542502 \h </w:instrText>
+              <w:instrText xml:space="preserve"> PAGEREF _Toc509552434 \h </w:instrText>
             </w:r>
             <w:r>
               <w:rPr>
@@ -3563,7 +3565,7 @@
               <w:lang w:eastAsia="pt-BR"/>
             </w:rPr>
           </w:pPr>
-          <w:hyperlink w:anchor="_Toc509542503" w:history="1">
+          <w:hyperlink w:anchor="_Toc509552435" w:history="1">
             <w:r>
               <w:rPr>
                 <w:rStyle w:val="Hyperlink"/>
@@ -3605,7 +3607,7 @@
                 <w:noProof/>
                 <w:webHidden/>
               </w:rPr>
-              <w:instrText xml:space="preserve"> PAGEREF _Toc509542503 \h </w:instrText>
+              <w:instrText xml:space="preserve"> PAGEREF _Toc509552435 \h </w:instrText>
             </w:r>
             <w:r>
               <w:rPr>
@@ -3625,7 +3627,7 @@
                 <w:noProof/>
                 <w:webHidden/>
               </w:rPr>
-              <w:t>5</w:t>
+              <w:t>6</w:t>
             </w:r>
             <w:r>
               <w:rPr>
@@ -3649,7 +3651,7 @@
               <w:lang w:eastAsia="pt-BR"/>
             </w:rPr>
           </w:pPr>
-          <w:hyperlink w:anchor="_Toc509542504" w:history="1">
+          <w:hyperlink w:anchor="_Toc509552436" w:history="1">
             <w:r>
               <w:rPr>
                 <w:rStyle w:val="Hyperlink"/>
@@ -3691,7 +3693,7 @@
                 <w:noProof/>
                 <w:webHidden/>
               </w:rPr>
-              <w:instrText xml:space="preserve"> PAGEREF _Toc509542504 \h </w:instrText>
+              <w:instrText xml:space="preserve"> PAGEREF _Toc509552436 \h </w:instrText>
             </w:r>
             <w:r>
               <w:rPr>
@@ -3711,7 +3713,7 @@
                 <w:noProof/>
                 <w:webHidden/>
               </w:rPr>
-              <w:t>5</w:t>
+              <w:t>6</w:t>
             </w:r>
             <w:r>
               <w:rPr>
@@ -3735,7 +3737,7 @@
               <w:lang w:eastAsia="pt-BR"/>
             </w:rPr>
           </w:pPr>
-          <w:hyperlink w:anchor="_Toc509542505" w:history="1">
+          <w:hyperlink w:anchor="_Toc509552437" w:history="1">
             <w:r>
               <w:rPr>
                 <w:rStyle w:val="Hyperlink"/>
@@ -3777,7 +3779,7 @@
                 <w:noProof/>
                 <w:webHidden/>
               </w:rPr>
-              <w:instrText xml:space="preserve"> PAGEREF _Toc509542505 \h </w:instrText>
+              <w:instrText xml:space="preserve"> PAGEREF _Toc509552437 \h </w:instrText>
             </w:r>
             <w:r>
               <w:rPr>
@@ -3821,7 +3823,7 @@
               <w:lang w:eastAsia="pt-BR"/>
             </w:rPr>
           </w:pPr>
-          <w:hyperlink w:anchor="_Toc509542506" w:history="1">
+          <w:hyperlink w:anchor="_Toc509552438" w:history="1">
             <w:r>
               <w:rPr>
                 <w:rStyle w:val="Hyperlink"/>
@@ -3863,7 +3865,7 @@
                 <w:noProof/>
                 <w:webHidden/>
               </w:rPr>
-              <w:instrText xml:space="preserve"> PAGEREF _Toc509542506 \h </w:instrText>
+              <w:instrText xml:space="preserve"> PAGEREF _Toc509552438 \h </w:instrText>
             </w:r>
             <w:r>
               <w:rPr>
@@ -3907,7 +3909,7 @@
               <w:lang w:eastAsia="pt-BR"/>
             </w:rPr>
           </w:pPr>
-          <w:hyperlink w:anchor="_Toc509542507" w:history="1">
+          <w:hyperlink w:anchor="_Toc509552439" w:history="1">
             <w:r>
               <w:rPr>
                 <w:rStyle w:val="Hyperlink"/>
@@ -3949,7 +3951,7 @@
                 <w:noProof/>
                 <w:webHidden/>
               </w:rPr>
-              <w:instrText xml:space="preserve"> PAGEREF _Toc509542507 \h </w:instrText>
+              <w:instrText xml:space="preserve"> PAGEREF _Toc509552439 \h </w:instrText>
             </w:r>
             <w:r>
               <w:rPr>
@@ -3993,7 +3995,7 @@
               <w:lang w:eastAsia="pt-BR"/>
             </w:rPr>
           </w:pPr>
-          <w:hyperlink w:anchor="_Toc509542508" w:history="1">
+          <w:hyperlink w:anchor="_Toc509552440" w:history="1">
             <w:r>
               <w:rPr>
                 <w:rStyle w:val="Hyperlink"/>
@@ -4035,7 +4037,7 @@
                 <w:noProof/>
                 <w:webHidden/>
               </w:rPr>
-              <w:instrText xml:space="preserve"> PAGEREF _Toc509542508 \h </w:instrText>
+              <w:instrText xml:space="preserve"> PAGEREF _Toc509552440 \h </w:instrText>
             </w:r>
             <w:r>
               <w:rPr>
@@ -4079,7 +4081,7 @@
               <w:lang w:eastAsia="pt-BR"/>
             </w:rPr>
           </w:pPr>
-          <w:hyperlink w:anchor="_Toc509542509" w:history="1">
+          <w:hyperlink w:anchor="_Toc509552441" w:history="1">
             <w:r>
               <w:rPr>
                 <w:rStyle w:val="Hyperlink"/>
@@ -4121,7 +4123,7 @@
                 <w:noProof/>
                 <w:webHidden/>
               </w:rPr>
-              <w:instrText xml:space="preserve"> PAGEREF _Toc509542509 \h </w:instrText>
+              <w:instrText xml:space="preserve"> PAGEREF _Toc509552441 \h </w:instrText>
             </w:r>
             <w:r>
               <w:rPr>
@@ -4165,7 +4167,7 @@
               <w:lang w:eastAsia="pt-BR"/>
             </w:rPr>
           </w:pPr>
-          <w:hyperlink w:anchor="_Toc509542510" w:history="1">
+          <w:hyperlink w:anchor="_Toc509552442" w:history="1">
             <w:r>
               <w:rPr>
                 <w:rStyle w:val="Hyperlink"/>
@@ -4207,7 +4209,7 @@
                 <w:noProof/>
                 <w:webHidden/>
               </w:rPr>
-              <w:instrText xml:space="preserve"> PAGEREF _Toc509542510 \h </w:instrText>
+              <w:instrText xml:space="preserve"> PAGEREF _Toc509552442 \h </w:instrText>
             </w:r>
             <w:r>
               <w:rPr>
@@ -4251,7 +4253,7 @@
               <w:lang w:eastAsia="pt-BR"/>
             </w:rPr>
           </w:pPr>
-          <w:hyperlink w:anchor="_Toc509542511" w:history="1">
+          <w:hyperlink w:anchor="_Toc509552443" w:history="1">
             <w:r>
               <w:rPr>
                 <w:rStyle w:val="Hyperlink"/>
@@ -4293,7 +4295,7 @@
                 <w:noProof/>
                 <w:webHidden/>
               </w:rPr>
-              <w:instrText xml:space="preserve"> PAGEREF _Toc509542511 \h </w:instrText>
+              <w:instrText xml:space="preserve"> PAGEREF _Toc509552443 \h </w:instrText>
             </w:r>
             <w:r>
               <w:rPr>
@@ -4337,7 +4339,7 @@
               <w:lang w:eastAsia="pt-BR"/>
             </w:rPr>
           </w:pPr>
-          <w:hyperlink w:anchor="_Toc509542512" w:history="1">
+          <w:hyperlink w:anchor="_Toc509552444" w:history="1">
             <w:r>
               <w:rPr>
                 <w:rStyle w:val="Hyperlink"/>
@@ -4379,7 +4381,7 @@
                 <w:noProof/>
                 <w:webHidden/>
               </w:rPr>
-              <w:instrText xml:space="preserve"> PAGEREF _Toc509542512 \h </w:instrText>
+              <w:instrText xml:space="preserve"> PAGEREF _Toc509552444 \h </w:instrText>
             </w:r>
             <w:r>
               <w:rPr>
@@ -4423,7 +4425,7 @@
               <w:lang w:eastAsia="pt-BR"/>
             </w:rPr>
           </w:pPr>
-          <w:hyperlink w:anchor="_Toc509542513" w:history="1">
+          <w:hyperlink w:anchor="_Toc509552445" w:history="1">
             <w:r>
               <w:rPr>
                 <w:rStyle w:val="Hyperlink"/>
@@ -4465,7 +4467,7 @@
                 <w:noProof/>
                 <w:webHidden/>
               </w:rPr>
-              <w:instrText xml:space="preserve"> PAGEREF _Toc509542513 \h </w:instrText>
+              <w:instrText xml:space="preserve"> PAGEREF _Toc509552445 \h </w:instrText>
             </w:r>
             <w:r>
               <w:rPr>
@@ -4509,7 +4511,7 @@
               <w:lang w:eastAsia="pt-BR"/>
             </w:rPr>
           </w:pPr>
-          <w:hyperlink w:anchor="_Toc509542514" w:history="1">
+          <w:hyperlink w:anchor="_Toc509552446" w:history="1">
             <w:r>
               <w:rPr>
                 <w:rStyle w:val="Hyperlink"/>
@@ -4551,7 +4553,7 @@
                 <w:noProof/>
                 <w:webHidden/>
               </w:rPr>
-              <w:instrText xml:space="preserve"> PAGEREF _Toc509542514 \h </w:instrText>
+              <w:instrText xml:space="preserve"> PAGEREF _Toc509552446 \h </w:instrText>
             </w:r>
             <w:r>
               <w:rPr>
@@ -4571,7 +4573,7 @@
                 <w:noProof/>
                 <w:webHidden/>
               </w:rPr>
-              <w:t>7</w:t>
+              <w:t>8</w:t>
             </w:r>
             <w:r>
               <w:rPr>
@@ -4595,7 +4597,7 @@
               <w:lang w:eastAsia="pt-BR"/>
             </w:rPr>
           </w:pPr>
-          <w:hyperlink w:anchor="_Toc509542515" w:history="1">
+          <w:hyperlink w:anchor="_Toc509552447" w:history="1">
             <w:r>
               <w:rPr>
                 <w:rStyle w:val="Hyperlink"/>
@@ -4637,7 +4639,7 @@
                 <w:noProof/>
                 <w:webHidden/>
               </w:rPr>
-              <w:instrText xml:space="preserve"> PAGEREF _Toc509542515 \h </w:instrText>
+              <w:instrText xml:space="preserve"> PAGEREF _Toc509552447 \h </w:instrText>
             </w:r>
             <w:r>
               <w:rPr>
@@ -4702,7 +4704,7 @@
           <w:numId w:val="4"/>
         </w:numPr>
       </w:pPr>
-      <w:bookmarkStart w:id="1" w:name="_Toc509542464"/>
+      <w:bookmarkStart w:id="1" w:name="_Toc509552396"/>
       <w:r>
         <w:lastRenderedPageBreak/>
         <w:t>Objetivos deste documento</w:t>
@@ -4733,7 +4735,7 @@
           <w:numId w:val="4"/>
         </w:numPr>
       </w:pPr>
-      <w:bookmarkStart w:id="2" w:name="_Toc509542465"/>
+      <w:bookmarkStart w:id="2" w:name="_Toc509552397"/>
       <w:r>
         <w:t>Termo de abertura do projeto</w:t>
       </w:r>
@@ -4747,13 +4749,31 @@
           <w:numId w:val="4"/>
         </w:numPr>
       </w:pPr>
-      <w:bookmarkStart w:id="3" w:name="_Toc509542466"/>
+      <w:bookmarkStart w:id="3" w:name="_Toc509552398"/>
       <w:r>
         <w:t>Justificativa do Projeto (Necessidades do Negócio)</w:t>
       </w:r>
       <w:bookmarkEnd w:id="3"/>
     </w:p>
-    <w:p/>
+    <w:p>
+      <w:pPr>
+        <w:ind w:firstLine="360"/>
+      </w:pPr>
+      <w:r>
+        <w:t xml:space="preserve">Com uma proposta de facilitar na forma que um Paciente/Cliente procura por laboratórios que realizem seu exame. </w:t>
+      </w:r>
+      <w:r>
+        <w:t xml:space="preserve">Com o EasyLab ele informa ao sistema todos os exames que necessita de um diagnóstico, e o mesmo mostra a lista de laboratórios que realizam tais exames, exibindo uma unidade (Laboratório), para que possa realizar o exame, evitando transtornos nos quais teria se tivesse que procurar a cada laboratório. </w:t>
+      </w:r>
+    </w:p>
+    <w:p>
+      <w:pPr>
+        <w:ind w:firstLine="360"/>
+      </w:pPr>
+      <w:r>
+        <w:t>Uma plataforma que promete aumentar a velocidade e a praticidade, na busca e no trajeto até o laboratório mais próximo.</w:t>
+      </w:r>
+    </w:p>
     <w:p>
       <w:pPr>
         <w:pStyle w:val="Ttulo3"/>
@@ -4762,7 +4782,7 @@
           <w:numId w:val="4"/>
         </w:numPr>
       </w:pPr>
-      <w:bookmarkStart w:id="4" w:name="_Toc509542467"/>
+      <w:bookmarkStart w:id="4" w:name="_Toc509552399"/>
       <w:r>
         <w:t>Escopo Inicial do Projeto</w:t>
       </w:r>
@@ -4776,13 +4796,17 @@
           <w:numId w:val="4"/>
         </w:numPr>
       </w:pPr>
-      <w:bookmarkStart w:id="5" w:name="_Toc509542468"/>
+      <w:bookmarkStart w:id="5" w:name="_Toc509552400"/>
       <w:r>
         <w:t>Dentro do Escopo do Projeto</w:t>
       </w:r>
       <w:bookmarkEnd w:id="5"/>
     </w:p>
-    <w:p/>
+    <w:p>
+      <w:r>
+        <w:t>Definido no Documento de Especificação de Requisitos.</w:t>
+      </w:r>
+    </w:p>
     <w:p>
       <w:pPr>
         <w:pStyle w:val="Ttulo3"/>
@@ -4791,13 +4815,17 @@
           <w:numId w:val="4"/>
         </w:numPr>
       </w:pPr>
-      <w:bookmarkStart w:id="6" w:name="_Toc509542469"/>
+      <w:bookmarkStart w:id="6" w:name="_Toc509552401"/>
       <w:r>
         <w:t>Fora do Escopo do Projeto</w:t>
       </w:r>
       <w:bookmarkEnd w:id="6"/>
     </w:p>
-    <w:p/>
+    <w:p>
+      <w:r>
+        <w:t>Entrega de resultados de Exames.</w:t>
+      </w:r>
+    </w:p>
     <w:p>
       <w:pPr>
         <w:pStyle w:val="Ttulo3"/>
@@ -4806,7 +4834,7 @@
           <w:numId w:val="4"/>
         </w:numPr>
       </w:pPr>
-      <w:bookmarkStart w:id="7" w:name="_Toc509542470"/>
+      <w:bookmarkStart w:id="7" w:name="_Toc509552402"/>
       <w:r>
         <w:t>Riscos e fatores críticos de sucesso</w:t>
       </w:r>
@@ -4820,7 +4848,7 @@
           <w:numId w:val="4"/>
         </w:numPr>
       </w:pPr>
-      <w:bookmarkStart w:id="8" w:name="_Toc509542471"/>
+      <w:bookmarkStart w:id="8" w:name="_Toc509552403"/>
       <w:r>
         <w:t>Riscos Preliminares</w:t>
       </w:r>
@@ -4839,7 +4867,7 @@
           <w:numId w:val="4"/>
         </w:numPr>
       </w:pPr>
-      <w:bookmarkStart w:id="9" w:name="_Toc509542472"/>
+      <w:bookmarkStart w:id="9" w:name="_Toc509552404"/>
       <w:r>
         <w:t>Fatores Críticos de Sucesso</w:t>
       </w:r>
@@ -4858,7 +4886,7 @@
           <w:numId w:val="4"/>
         </w:numPr>
       </w:pPr>
-      <w:bookmarkStart w:id="10" w:name="_Toc509542473"/>
+      <w:bookmarkStart w:id="10" w:name="_Toc509552405"/>
       <w:r>
         <w:t>Líder do Projeto</w:t>
       </w:r>
@@ -4877,7 +4905,7 @@
           <w:numId w:val="4"/>
         </w:numPr>
       </w:pPr>
-      <w:bookmarkStart w:id="11" w:name="_Toc509542474"/>
+      <w:bookmarkStart w:id="11" w:name="_Toc509552406"/>
       <w:r>
         <w:t>Cronograma de Marcos Sumarizado</w:t>
       </w:r>
@@ -4939,7 +4967,7 @@
           <w:numId w:val="4"/>
         </w:numPr>
       </w:pPr>
-      <w:bookmarkStart w:id="12" w:name="_Toc509542475"/>
+      <w:bookmarkStart w:id="12" w:name="_Toc509552407"/>
       <w:r>
         <w:t>Premissas e Restrições para o Projeto</w:t>
       </w:r>
@@ -4953,7 +4981,7 @@
           <w:numId w:val="4"/>
         </w:numPr>
       </w:pPr>
-      <w:bookmarkStart w:id="13" w:name="_Toc509542476"/>
+      <w:bookmarkStart w:id="13" w:name="_Toc509552408"/>
       <w:r>
         <w:t>Premissas para o Projeto</w:t>
       </w:r>
@@ -4972,7 +5000,7 @@
           <w:numId w:val="4"/>
         </w:numPr>
       </w:pPr>
-      <w:bookmarkStart w:id="14" w:name="_Toc509542477"/>
+      <w:bookmarkStart w:id="14" w:name="_Toc509552409"/>
       <w:r>
         <w:t>Restrições para o Projeto</w:t>
       </w:r>
@@ -4991,7 +5019,7 @@
           <w:numId w:val="4"/>
         </w:numPr>
       </w:pPr>
-      <w:bookmarkStart w:id="15" w:name="_Toc509542478"/>
+      <w:bookmarkStart w:id="15" w:name="_Toc509552410"/>
       <w:r>
         <w:t>Estimativa Inicial de Prazo</w:t>
       </w:r>
@@ -5010,7 +5038,7 @@
           <w:numId w:val="4"/>
         </w:numPr>
       </w:pPr>
-      <w:bookmarkStart w:id="16" w:name="_Toc509542479"/>
+      <w:bookmarkStart w:id="16" w:name="_Toc509552411"/>
       <w:r>
         <w:t>Equipe Inicial do Projeto</w:t>
       </w:r>
@@ -5036,8 +5064,9 @@
           <w:numId w:val="4"/>
         </w:numPr>
       </w:pPr>
-      <w:bookmarkStart w:id="17" w:name="_Toc509542480"/>
-      <w:r>
+      <w:bookmarkStart w:id="17" w:name="_Toc509552412"/>
+      <w:r>
+        <w:lastRenderedPageBreak/>
         <w:t>Ligação com Outros Projetos</w:t>
       </w:r>
       <w:bookmarkEnd w:id="17"/>
@@ -5055,7 +5084,7 @@
           <w:numId w:val="4"/>
         </w:numPr>
       </w:pPr>
-      <w:bookmarkStart w:id="18" w:name="_Toc509542481"/>
+      <w:bookmarkStart w:id="18" w:name="_Toc509552413"/>
       <w:r>
         <w:t>Aprovação</w:t>
       </w:r>
@@ -5074,9 +5103,8 @@
           <w:numId w:val="4"/>
         </w:numPr>
       </w:pPr>
-      <w:bookmarkStart w:id="19" w:name="_Toc509542482"/>
-      <w:r>
-        <w:lastRenderedPageBreak/>
+      <w:bookmarkStart w:id="19" w:name="_Toc509552414"/>
+      <w:r>
         <w:t>Plano e análise das Partes Interessadas</w:t>
       </w:r>
       <w:bookmarkEnd w:id="19"/>
@@ -5094,7 +5122,7 @@
           <w:numId w:val="4"/>
         </w:numPr>
       </w:pPr>
-      <w:bookmarkStart w:id="20" w:name="_Toc509542483"/>
+      <w:bookmarkStart w:id="20" w:name="_Toc509552415"/>
       <w:r>
         <w:t>Declaração de Escopo e EAP</w:t>
       </w:r>
@@ -5108,7 +5136,7 @@
           <w:numId w:val="4"/>
         </w:numPr>
       </w:pPr>
-      <w:bookmarkStart w:id="21" w:name="_Toc509542484"/>
+      <w:bookmarkStart w:id="21" w:name="_Toc509552416"/>
       <w:r>
         <w:t>Escopo do Produto</w:t>
       </w:r>
@@ -5127,13 +5155,18 @@
           <w:numId w:val="4"/>
         </w:numPr>
       </w:pPr>
-      <w:bookmarkStart w:id="22" w:name="_Toc509542485"/>
+      <w:bookmarkStart w:id="22" w:name="_Toc509552417"/>
       <w:r>
         <w:t>Requisitos do Projeto</w:t>
       </w:r>
       <w:bookmarkEnd w:id="22"/>
     </w:p>
-    <w:p/>
+    <w:p>
+      <w:bookmarkStart w:id="23" w:name="_Hlk509551683"/>
+      <w:r>
+        <w:t>Definido no Documento de Especificação de Requisitos.</w:t>
+      </w:r>
+    </w:p>
     <w:p>
       <w:pPr>
         <w:pStyle w:val="Ttulo3"/>
@@ -5142,13 +5175,18 @@
           <w:numId w:val="4"/>
         </w:numPr>
       </w:pPr>
-      <w:bookmarkStart w:id="23" w:name="_Toc509542486"/>
+      <w:bookmarkStart w:id="24" w:name="_Toc509552418"/>
+      <w:bookmarkEnd w:id="23"/>
       <w:r>
         <w:t>Exclusões do Escopo</w:t>
       </w:r>
-      <w:bookmarkEnd w:id="23"/>
-    </w:p>
-    <w:p/>
+      <w:bookmarkEnd w:id="24"/>
+    </w:p>
+    <w:p>
+      <w:r>
+        <w:t>Entrega de resultados de Exames.</w:t>
+      </w:r>
+    </w:p>
     <w:p>
       <w:pPr>
         <w:pStyle w:val="Ttulo3"/>
@@ -5157,7 +5195,7 @@
           <w:numId w:val="4"/>
         </w:numPr>
       </w:pPr>
-      <w:bookmarkStart w:id="24" w:name="_Toc509542487"/>
+      <w:bookmarkStart w:id="25" w:name="_Toc509552419"/>
       <w:r>
         <w:rPr>
           <w:noProof/>
@@ -5228,7 +5266,7 @@
       <w:r>
         <w:t>Entregas do Projeto</w:t>
       </w:r>
-      <w:bookmarkEnd w:id="24"/>
+      <w:bookmarkEnd w:id="25"/>
     </w:p>
     <w:p/>
     <w:tbl>
@@ -5384,11 +5422,11 @@
           <w:numId w:val="4"/>
         </w:numPr>
       </w:pPr>
-      <w:bookmarkStart w:id="25" w:name="_Toc509542488"/>
+      <w:bookmarkStart w:id="26" w:name="_Toc509552420"/>
       <w:r>
         <w:t>Critérios de Aceitação</w:t>
       </w:r>
-      <w:bookmarkEnd w:id="25"/>
+      <w:bookmarkEnd w:id="26"/>
     </w:p>
     <w:p>
       <w:pPr>
@@ -5434,11 +5472,11 @@
           <w:numId w:val="4"/>
         </w:numPr>
       </w:pPr>
-      <w:bookmarkStart w:id="26" w:name="_Toc509542489"/>
+      <w:bookmarkStart w:id="27" w:name="_Toc509552421"/>
       <w:r>
         <w:t>Especificação do Projeto</w:t>
       </w:r>
-      <w:bookmarkEnd w:id="26"/>
+      <w:bookmarkEnd w:id="27"/>
     </w:p>
     <w:p>
       <w:pPr>
@@ -5497,6 +5535,7 @@
         </w:numPr>
       </w:pPr>
       <w:r>
+        <w:lastRenderedPageBreak/>
         <w:t>Qualidade</w:t>
       </w:r>
     </w:p>
@@ -5544,12 +5583,11 @@
           <w:numId w:val="4"/>
         </w:numPr>
       </w:pPr>
-      <w:bookmarkStart w:id="27" w:name="_Toc509542490"/>
-      <w:r>
-        <w:lastRenderedPageBreak/>
+      <w:bookmarkStart w:id="28" w:name="_Toc509552422"/>
+      <w:r>
         <w:t>Ligações com outros projetos</w:t>
       </w:r>
-      <w:bookmarkEnd w:id="27"/>
+      <w:bookmarkEnd w:id="28"/>
     </w:p>
     <w:p>
       <w:r>
@@ -5564,11 +5602,11 @@
           <w:numId w:val="4"/>
         </w:numPr>
       </w:pPr>
-      <w:bookmarkStart w:id="28" w:name="_Toc509542491"/>
+      <w:bookmarkStart w:id="29" w:name="_Toc509552423"/>
       <w:r>
         <w:t>Estrutura com outros projetos</w:t>
       </w:r>
-      <w:bookmarkEnd w:id="28"/>
+      <w:bookmarkEnd w:id="29"/>
     </w:p>
     <w:p>
       <w:r>
@@ -5583,11 +5621,11 @@
           <w:numId w:val="4"/>
         </w:numPr>
       </w:pPr>
-      <w:bookmarkStart w:id="29" w:name="_Toc509542492"/>
+      <w:bookmarkStart w:id="30" w:name="_Toc509552424"/>
       <w:r>
         <w:t>Cronograma</w:t>
       </w:r>
-      <w:bookmarkEnd w:id="29"/>
+      <w:bookmarkEnd w:id="30"/>
     </w:p>
     <w:p>
       <w:r>
@@ -5602,11 +5640,11 @@
           <w:numId w:val="4"/>
         </w:numPr>
       </w:pPr>
-      <w:bookmarkStart w:id="30" w:name="_Toc509542493"/>
+      <w:bookmarkStart w:id="31" w:name="_Toc509552425"/>
       <w:r>
         <w:t>Plano de Gerenciamento de Qualidade</w:t>
       </w:r>
-      <w:bookmarkEnd w:id="30"/>
+      <w:bookmarkEnd w:id="31"/>
     </w:p>
     <w:p>
       <w:pPr>
@@ -5616,11 +5654,11 @@
           <w:numId w:val="4"/>
         </w:numPr>
       </w:pPr>
-      <w:bookmarkStart w:id="31" w:name="_Toc509542494"/>
+      <w:bookmarkStart w:id="32" w:name="_Toc509552426"/>
       <w:r>
         <w:t>Descrição dos processos de gerenciamento da qualidade</w:t>
       </w:r>
-      <w:bookmarkEnd w:id="31"/>
+      <w:bookmarkEnd w:id="32"/>
     </w:p>
     <w:p>
       <w:r>
@@ -5688,11 +5726,11 @@
           <w:numId w:val="4"/>
         </w:numPr>
       </w:pPr>
-      <w:bookmarkStart w:id="32" w:name="_Toc509542495"/>
+      <w:bookmarkStart w:id="33" w:name="_Toc509552427"/>
       <w:r>
         <w:t>Priorização das mudanças nos quesitos da qualidade e resposta</w:t>
       </w:r>
-      <w:bookmarkEnd w:id="32"/>
+      <w:bookmarkEnd w:id="33"/>
     </w:p>
     <w:p>
       <w:r>
@@ -5707,11 +5745,11 @@
           <w:numId w:val="4"/>
         </w:numPr>
       </w:pPr>
-      <w:bookmarkStart w:id="33" w:name="_Toc509542496"/>
+      <w:bookmarkStart w:id="34" w:name="_Toc509552428"/>
       <w:r>
         <w:t>Sistema de controle de mudanças da qualidade</w:t>
       </w:r>
-      <w:bookmarkEnd w:id="33"/>
+      <w:bookmarkEnd w:id="34"/>
     </w:p>
     <w:p>
       <w:r>
@@ -5726,11 +5764,11 @@
           <w:numId w:val="4"/>
         </w:numPr>
       </w:pPr>
-      <w:bookmarkStart w:id="34" w:name="_Toc509542497"/>
+      <w:bookmarkStart w:id="35" w:name="_Toc509552429"/>
       <w:r>
         <w:t>Frequência de avaliação dos requisitos de qualidade do projeto</w:t>
       </w:r>
-      <w:bookmarkEnd w:id="34"/>
+      <w:bookmarkEnd w:id="35"/>
     </w:p>
     <w:p>
       <w:r>
@@ -5745,11 +5783,11 @@
           <w:numId w:val="4"/>
         </w:numPr>
       </w:pPr>
-      <w:bookmarkStart w:id="35" w:name="_Toc509542498"/>
+      <w:bookmarkStart w:id="36" w:name="_Toc509552430"/>
       <w:r>
         <w:t>Alocação financeira das mudanças nos requisitos de qualidade</w:t>
       </w:r>
-      <w:bookmarkEnd w:id="35"/>
+      <w:bookmarkEnd w:id="36"/>
     </w:p>
     <w:p>
       <w:r>
@@ -5764,11 +5802,11 @@
           <w:numId w:val="4"/>
         </w:numPr>
       </w:pPr>
-      <w:bookmarkStart w:id="36" w:name="_Toc509542499"/>
+      <w:bookmarkStart w:id="37" w:name="_Toc509552431"/>
       <w:r>
         <w:t>Administração do plano de gerenciamento da qualidade</w:t>
       </w:r>
-      <w:bookmarkEnd w:id="36"/>
+      <w:bookmarkEnd w:id="37"/>
     </w:p>
     <w:p>
       <w:pPr>
@@ -5778,11 +5816,11 @@
           <w:numId w:val="4"/>
         </w:numPr>
       </w:pPr>
-      <w:bookmarkStart w:id="37" w:name="_Toc509542500"/>
+      <w:bookmarkStart w:id="38" w:name="_Toc509552432"/>
       <w:r>
         <w:t>Responsável pelo plano</w:t>
       </w:r>
-      <w:bookmarkEnd w:id="37"/>
+      <w:bookmarkEnd w:id="38"/>
     </w:p>
     <w:p>
       <w:r>
@@ -5797,11 +5835,11 @@
           <w:numId w:val="4"/>
         </w:numPr>
       </w:pPr>
-      <w:bookmarkStart w:id="38" w:name="_Toc509542501"/>
+      <w:bookmarkStart w:id="39" w:name="_Toc509552433"/>
       <w:r>
         <w:t>Frequência de atualização do plano de gerenciamento da qualidade</w:t>
       </w:r>
-      <w:bookmarkEnd w:id="38"/>
+      <w:bookmarkEnd w:id="39"/>
     </w:p>
     <w:p>
       <w:r>
@@ -5816,11 +5854,11 @@
           <w:numId w:val="4"/>
         </w:numPr>
       </w:pPr>
-      <w:bookmarkStart w:id="39" w:name="_Toc509542502"/>
+      <w:bookmarkStart w:id="40" w:name="_Toc509552434"/>
       <w:r>
         <w:t>Outros assuntos relacionados ao gerenciamento da qualidade do projeto não previstos nesse plano</w:t>
       </w:r>
-      <w:bookmarkEnd w:id="39"/>
+      <w:bookmarkEnd w:id="40"/>
     </w:p>
     <w:p>
       <w:r>
@@ -5835,11 +5873,12 @@
           <w:numId w:val="4"/>
         </w:numPr>
       </w:pPr>
-      <w:bookmarkStart w:id="40" w:name="_Toc509542503"/>
-      <w:r>
+      <w:bookmarkStart w:id="41" w:name="_Toc509552435"/>
+      <w:r>
+        <w:lastRenderedPageBreak/>
         <w:t>Plano de Gerenciamento de Comunicação</w:t>
       </w:r>
-      <w:bookmarkEnd w:id="40"/>
+      <w:bookmarkEnd w:id="41"/>
     </w:p>
     <w:p>
       <w:pPr>
@@ -5849,11 +5888,11 @@
           <w:numId w:val="4"/>
         </w:numPr>
       </w:pPr>
-      <w:bookmarkStart w:id="41" w:name="_Toc509542504"/>
+      <w:bookmarkStart w:id="42" w:name="_Toc509552436"/>
       <w:r>
         <w:t>Descrição dos Processos de Gerenciamento de Comunicação</w:t>
       </w:r>
-      <w:bookmarkEnd w:id="41"/>
+      <w:bookmarkEnd w:id="42"/>
     </w:p>
     <w:p>
       <w:pPr>
@@ -5876,7 +5915,6 @@
         </w:numPr>
       </w:pPr>
       <w:r>
-        <w:lastRenderedPageBreak/>
         <w:t>A comunicação durante o projeto se dará entre todos os envolvidos no projeto através de e-mails e reuniões com e-mails destinados para o líder de projeto ou gerente de projetos.</w:t>
       </w:r>
     </w:p>
@@ -5888,11 +5926,11 @@
           <w:numId w:val="4"/>
         </w:numPr>
       </w:pPr>
-      <w:bookmarkStart w:id="42" w:name="_Toc509542505"/>
+      <w:bookmarkStart w:id="43" w:name="_Toc509552437"/>
       <w:r>
         <w:t>Envolvidos na Comunicação</w:t>
       </w:r>
-      <w:bookmarkEnd w:id="42"/>
+      <w:bookmarkEnd w:id="43"/>
     </w:p>
     <w:tbl>
       <w:tblPr>
@@ -6411,11 +6449,11 @@
           <w:numId w:val="4"/>
         </w:numPr>
       </w:pPr>
-      <w:bookmarkStart w:id="43" w:name="_Toc509542506"/>
+      <w:bookmarkStart w:id="44" w:name="_Toc509552438"/>
       <w:r>
         <w:t>Eventos de Comunicação</w:t>
       </w:r>
-      <w:bookmarkEnd w:id="43"/>
+      <w:bookmarkEnd w:id="44"/>
     </w:p>
     <w:tbl>
       <w:tblPr>
@@ -6606,11 +6644,11 @@
           <w:numId w:val="4"/>
         </w:numPr>
       </w:pPr>
-      <w:bookmarkStart w:id="44" w:name="_Toc509542507"/>
+      <w:bookmarkStart w:id="45" w:name="_Toc509552439"/>
       <w:r>
         <w:t>Principais Relatórios</w:t>
       </w:r>
-      <w:bookmarkEnd w:id="44"/>
+      <w:bookmarkEnd w:id="45"/>
     </w:p>
     <w:tbl>
       <w:tblPr>
@@ -6798,11 +6836,11 @@
           <w:numId w:val="4"/>
         </w:numPr>
       </w:pPr>
-      <w:bookmarkStart w:id="45" w:name="_Toc509542508"/>
+      <w:bookmarkStart w:id="46" w:name="_Toc509552440"/>
       <w:r>
         <w:t>Plano de Gerenciamento de Riscos</w:t>
       </w:r>
-      <w:bookmarkEnd w:id="45"/>
+      <w:bookmarkEnd w:id="46"/>
     </w:p>
     <w:p>
       <w:pPr>
@@ -6812,11 +6850,11 @@
           <w:numId w:val="4"/>
         </w:numPr>
       </w:pPr>
-      <w:bookmarkStart w:id="46" w:name="_Toc509542509"/>
+      <w:bookmarkStart w:id="47" w:name="_Toc509552441"/>
       <w:r>
         <w:t>Introdução</w:t>
       </w:r>
-      <w:bookmarkEnd w:id="46"/>
+      <w:bookmarkEnd w:id="47"/>
     </w:p>
     <w:p>
       <w:pPr>
@@ -6875,6 +6913,7 @@
         </w:numPr>
       </w:pPr>
       <w:r>
+        <w:lastRenderedPageBreak/>
         <w:t>Efetuar a análise numérica do efeito dos riscos identificados nos objetivos gerais do projeto.</w:t>
       </w:r>
     </w:p>
@@ -6911,7 +6950,6 @@
         </w:numPr>
       </w:pPr>
       <w:r>
-        <w:lastRenderedPageBreak/>
         <w:t>Controlar os riscos.</w:t>
       </w:r>
     </w:p>
@@ -6935,11 +6973,11 @@
           <w:numId w:val="4"/>
         </w:numPr>
       </w:pPr>
-      <w:bookmarkStart w:id="47" w:name="_Toc509542510"/>
+      <w:bookmarkStart w:id="48" w:name="_Toc509552442"/>
       <w:r>
         <w:t>Estrutura organizacional de riscos</w:t>
       </w:r>
-      <w:bookmarkEnd w:id="47"/>
+      <w:bookmarkEnd w:id="48"/>
     </w:p>
     <w:tbl>
       <w:tblPr>
@@ -7223,11 +7261,11 @@
           <w:numId w:val="4"/>
         </w:numPr>
       </w:pPr>
-      <w:bookmarkStart w:id="48" w:name="_Toc509542511"/>
+      <w:bookmarkStart w:id="49" w:name="_Toc509552443"/>
       <w:r>
         <w:t>Políticas de riscos</w:t>
       </w:r>
-      <w:bookmarkEnd w:id="48"/>
+      <w:bookmarkEnd w:id="49"/>
     </w:p>
     <w:p>
       <w:r>
@@ -7247,11 +7285,11 @@
           <w:numId w:val="4"/>
         </w:numPr>
       </w:pPr>
-      <w:bookmarkStart w:id="49" w:name="_Toc509542512"/>
+      <w:bookmarkStart w:id="50" w:name="_Toc509552444"/>
       <w:r>
         <w:t>Ferramentas e técnicas utilizadas no gerenciamento de riscos</w:t>
       </w:r>
-      <w:bookmarkEnd w:id="49"/>
+      <w:bookmarkEnd w:id="50"/>
     </w:p>
     <w:p>
       <w:pPr>
@@ -7321,11 +7359,11 @@
           <w:numId w:val="4"/>
         </w:numPr>
       </w:pPr>
-      <w:bookmarkStart w:id="50" w:name="_Toc509542513"/>
+      <w:bookmarkStart w:id="51" w:name="_Toc509552445"/>
       <w:r>
         <w:t>Recursos do gerenciamento de riscos</w:t>
       </w:r>
-      <w:bookmarkEnd w:id="50"/>
+      <w:bookmarkEnd w:id="51"/>
     </w:p>
     <w:tbl>
       <w:tblPr>
@@ -7732,11 +7770,12 @@
           <w:numId w:val="4"/>
         </w:numPr>
       </w:pPr>
-      <w:bookmarkStart w:id="51" w:name="_Toc509542514"/>
-      <w:r>
+      <w:bookmarkStart w:id="52" w:name="_Toc509552446"/>
+      <w:r>
+        <w:lastRenderedPageBreak/>
         <w:t>Monitoramento e controle de riscos</w:t>
       </w:r>
-      <w:bookmarkEnd w:id="51"/>
+      <w:bookmarkEnd w:id="52"/>
     </w:p>
     <w:p>
       <w:r>
@@ -7745,7 +7784,6 @@
     </w:p>
     <w:p>
       <w:r>
-        <w:lastRenderedPageBreak/>
         <w:t>O gerente de projeto executa o que foi planejado na análise de riscos e controlar os riscos novos identificados durante a execução do projeto.</w:t>
       </w:r>
     </w:p>
@@ -7870,11 +7908,11 @@
           <w:numId w:val="4"/>
         </w:numPr>
       </w:pPr>
-      <w:bookmarkStart w:id="52" w:name="_Toc509542515"/>
+      <w:bookmarkStart w:id="53" w:name="_Toc509552447"/>
       <w:r>
         <w:t>Aprovação</w:t>
       </w:r>
-      <w:bookmarkEnd w:id="52"/>
+      <w:bookmarkEnd w:id="53"/>
     </w:p>
     <w:p/>
     <w:tbl>
@@ -9876,7 +9914,7 @@
 </file>
 
 <file path=customXml/itemProps1.xml><?xml version="1.0" encoding="utf-8"?>
-<ds:datastoreItem xmlns:ds="http://schemas.openxmlformats.org/officeDocument/2006/customXml" ds:itemID="{6330D709-0FFA-4B04-BC57-3E95AFFDFB08}">
+<ds:datastoreItem xmlns:ds="http://schemas.openxmlformats.org/officeDocument/2006/customXml" ds:itemID="{CB3F1CEF-AE42-4F47-8651-F4D25B18F34C}">
   <ds:schemaRefs>
     <ds:schemaRef ds:uri="http://schemas.openxmlformats.org/officeDocument/2006/bibliography"/>
   </ds:schemaRefs>

</xml_diff>

<commit_message>
Update nos documentos do processo
</commit_message>
<xml_diff>
--- a/docs/Gerenciamento de Projeto/PGP - Plano de Gerenciamento de Projeto.docx
+++ b/docs/Gerenciamento de Projeto/PGP - Plano de Gerenciamento de Projeto.docx
@@ -187,8 +187,6 @@
             <w:t>Sumário</w:t>
           </w:r>
         </w:p>
-        <w:bookmarkStart w:id="0" w:name="_GoBack"/>
-        <w:bookmarkEnd w:id="0"/>
         <w:p>
           <w:pPr>
             <w:pStyle w:val="Sumrio3"/>
@@ -4704,12 +4702,12 @@
           <w:numId w:val="4"/>
         </w:numPr>
       </w:pPr>
-      <w:bookmarkStart w:id="1" w:name="_Toc509552396"/>
+      <w:bookmarkStart w:id="0" w:name="_Toc509552396"/>
       <w:r>
         <w:lastRenderedPageBreak/>
         <w:t>Objetivos deste documento</w:t>
       </w:r>
-      <w:bookmarkEnd w:id="1"/>
+      <w:bookmarkEnd w:id="0"/>
     </w:p>
     <w:p>
       <w:pPr>
@@ -4735,11 +4733,11 @@
           <w:numId w:val="4"/>
         </w:numPr>
       </w:pPr>
-      <w:bookmarkStart w:id="2" w:name="_Toc509552397"/>
+      <w:bookmarkStart w:id="1" w:name="_Toc509552397"/>
       <w:r>
         <w:t>Termo de abertura do projeto</w:t>
       </w:r>
-      <w:bookmarkEnd w:id="2"/>
+      <w:bookmarkEnd w:id="1"/>
     </w:p>
     <w:p>
       <w:pPr>
@@ -4749,11 +4747,11 @@
           <w:numId w:val="4"/>
         </w:numPr>
       </w:pPr>
-      <w:bookmarkStart w:id="3" w:name="_Toc509552398"/>
+      <w:bookmarkStart w:id="2" w:name="_Toc509552398"/>
       <w:r>
         <w:t>Justificativa do Projeto (Necessidades do Negócio)</w:t>
       </w:r>
-      <w:bookmarkEnd w:id="3"/>
+      <w:bookmarkEnd w:id="2"/>
     </w:p>
     <w:p>
       <w:pPr>
@@ -4782,11 +4780,11 @@
           <w:numId w:val="4"/>
         </w:numPr>
       </w:pPr>
-      <w:bookmarkStart w:id="4" w:name="_Toc509552399"/>
+      <w:bookmarkStart w:id="3" w:name="_Toc509552399"/>
       <w:r>
         <w:t>Escopo Inicial do Projeto</w:t>
       </w:r>
-      <w:bookmarkEnd w:id="4"/>
+      <w:bookmarkEnd w:id="3"/>
     </w:p>
     <w:p>
       <w:pPr>
@@ -4796,15 +4794,25 @@
           <w:numId w:val="4"/>
         </w:numPr>
       </w:pPr>
-      <w:bookmarkStart w:id="5" w:name="_Toc509552400"/>
+      <w:bookmarkStart w:id="4" w:name="_Toc509552400"/>
       <w:r>
         <w:t>Dentro do Escopo do Projeto</w:t>
       </w:r>
-      <w:bookmarkEnd w:id="5"/>
+      <w:bookmarkEnd w:id="4"/>
     </w:p>
     <w:p>
       <w:r>
         <w:t>Definido no Documento de Especificação de Requisitos.</w:t>
+      </w:r>
+      <w:r>
+        <w:br/>
+        <w:t>(</w:t>
+      </w:r>
+      <w:r>
+        <w:t>https://github.com/moliveiralucas/EasyLab/tree/master/docs/Requisitos</w:t>
+      </w:r>
+      <w:r>
+        <w:t>/).</w:t>
       </w:r>
     </w:p>
     <w:p>
@@ -4815,11 +4823,11 @@
           <w:numId w:val="4"/>
         </w:numPr>
       </w:pPr>
-      <w:bookmarkStart w:id="6" w:name="_Toc509552401"/>
+      <w:bookmarkStart w:id="5" w:name="_Toc509552401"/>
       <w:r>
         <w:t>Fora do Escopo do Projeto</w:t>
       </w:r>
-      <w:bookmarkEnd w:id="6"/>
+      <w:bookmarkEnd w:id="5"/>
     </w:p>
     <w:p>
       <w:r>
@@ -4834,11 +4842,11 @@
           <w:numId w:val="4"/>
         </w:numPr>
       </w:pPr>
-      <w:bookmarkStart w:id="7" w:name="_Toc509552402"/>
+      <w:bookmarkStart w:id="6" w:name="_Toc509552402"/>
       <w:r>
         <w:t>Riscos e fatores críticos de sucesso</w:t>
       </w:r>
-      <w:bookmarkEnd w:id="7"/>
+      <w:bookmarkEnd w:id="6"/>
     </w:p>
     <w:p>
       <w:pPr>
@@ -4848,11 +4856,11 @@
           <w:numId w:val="4"/>
         </w:numPr>
       </w:pPr>
-      <w:bookmarkStart w:id="8" w:name="_Toc509552403"/>
+      <w:bookmarkStart w:id="7" w:name="_Toc509552403"/>
       <w:r>
         <w:t>Riscos Preliminares</w:t>
       </w:r>
-      <w:bookmarkEnd w:id="8"/>
+      <w:bookmarkEnd w:id="7"/>
     </w:p>
     <w:p>
       <w:r>
@@ -4867,11 +4875,11 @@
           <w:numId w:val="4"/>
         </w:numPr>
       </w:pPr>
-      <w:bookmarkStart w:id="9" w:name="_Toc509552404"/>
+      <w:bookmarkStart w:id="8" w:name="_Toc509552404"/>
       <w:r>
         <w:t>Fatores Críticos de Sucesso</w:t>
       </w:r>
-      <w:bookmarkEnd w:id="9"/>
+      <w:bookmarkEnd w:id="8"/>
     </w:p>
     <w:p>
       <w:r>
@@ -4886,11 +4894,11 @@
           <w:numId w:val="4"/>
         </w:numPr>
       </w:pPr>
-      <w:bookmarkStart w:id="10" w:name="_Toc509552405"/>
+      <w:bookmarkStart w:id="9" w:name="_Toc509552405"/>
       <w:r>
         <w:t>Líder do Projeto</w:t>
       </w:r>
-      <w:bookmarkEnd w:id="10"/>
+      <w:bookmarkEnd w:id="9"/>
     </w:p>
     <w:p>
       <w:r>
@@ -4905,11 +4913,11 @@
           <w:numId w:val="4"/>
         </w:numPr>
       </w:pPr>
-      <w:bookmarkStart w:id="11" w:name="_Toc509552406"/>
+      <w:bookmarkStart w:id="10" w:name="_Toc509552406"/>
       <w:r>
         <w:t>Cronograma de Marcos Sumarizado</w:t>
       </w:r>
-      <w:bookmarkEnd w:id="11"/>
+      <w:bookmarkEnd w:id="10"/>
     </w:p>
     <w:p>
       <w:pPr>
@@ -4967,11 +4975,11 @@
           <w:numId w:val="4"/>
         </w:numPr>
       </w:pPr>
-      <w:bookmarkStart w:id="12" w:name="_Toc509552407"/>
+      <w:bookmarkStart w:id="11" w:name="_Toc509552407"/>
       <w:r>
         <w:t>Premissas e Restrições para o Projeto</w:t>
       </w:r>
-      <w:bookmarkEnd w:id="12"/>
+      <w:bookmarkEnd w:id="11"/>
     </w:p>
     <w:p>
       <w:pPr>
@@ -4981,11 +4989,11 @@
           <w:numId w:val="4"/>
         </w:numPr>
       </w:pPr>
-      <w:bookmarkStart w:id="13" w:name="_Toc509552408"/>
+      <w:bookmarkStart w:id="12" w:name="_Toc509552408"/>
       <w:r>
         <w:t>Premissas para o Projeto</w:t>
       </w:r>
-      <w:bookmarkEnd w:id="13"/>
+      <w:bookmarkEnd w:id="12"/>
     </w:p>
     <w:p>
       <w:r>
@@ -5000,11 +5008,11 @@
           <w:numId w:val="4"/>
         </w:numPr>
       </w:pPr>
-      <w:bookmarkStart w:id="14" w:name="_Toc509552409"/>
+      <w:bookmarkStart w:id="13" w:name="_Toc509552409"/>
       <w:r>
         <w:t>Restrições para o Projeto</w:t>
       </w:r>
-      <w:bookmarkEnd w:id="14"/>
+      <w:bookmarkEnd w:id="13"/>
     </w:p>
     <w:p>
       <w:r>
@@ -5019,11 +5027,11 @@
           <w:numId w:val="4"/>
         </w:numPr>
       </w:pPr>
-      <w:bookmarkStart w:id="15" w:name="_Toc509552410"/>
+      <w:bookmarkStart w:id="14" w:name="_Toc509552410"/>
       <w:r>
         <w:t>Estimativa Inicial de Prazo</w:t>
       </w:r>
-      <w:bookmarkEnd w:id="15"/>
+      <w:bookmarkEnd w:id="14"/>
     </w:p>
     <w:p>
       <w:r>
@@ -5038,11 +5046,12 @@
           <w:numId w:val="4"/>
         </w:numPr>
       </w:pPr>
-      <w:bookmarkStart w:id="16" w:name="_Toc509552411"/>
-      <w:r>
+      <w:bookmarkStart w:id="15" w:name="_Toc509552411"/>
+      <w:r>
+        <w:lastRenderedPageBreak/>
         <w:t>Equipe Inicial do Projeto</w:t>
       </w:r>
-      <w:bookmarkEnd w:id="16"/>
+      <w:bookmarkEnd w:id="15"/>
     </w:p>
     <w:p>
       <w:pPr>
@@ -5064,12 +5073,11 @@
           <w:numId w:val="4"/>
         </w:numPr>
       </w:pPr>
-      <w:bookmarkStart w:id="17" w:name="_Toc509552412"/>
-      <w:r>
-        <w:lastRenderedPageBreak/>
+      <w:bookmarkStart w:id="16" w:name="_Toc509552412"/>
+      <w:r>
         <w:t>Ligação com Outros Projetos</w:t>
       </w:r>
-      <w:bookmarkEnd w:id="17"/>
+      <w:bookmarkEnd w:id="16"/>
     </w:p>
     <w:p>
       <w:r>
@@ -5084,11 +5092,11 @@
           <w:numId w:val="4"/>
         </w:numPr>
       </w:pPr>
-      <w:bookmarkStart w:id="18" w:name="_Toc509552413"/>
+      <w:bookmarkStart w:id="17" w:name="_Toc509552413"/>
       <w:r>
         <w:t>Aprovação</w:t>
       </w:r>
-      <w:bookmarkEnd w:id="18"/>
+      <w:bookmarkEnd w:id="17"/>
     </w:p>
     <w:p>
       <w:r>
@@ -5103,11 +5111,11 @@
           <w:numId w:val="4"/>
         </w:numPr>
       </w:pPr>
-      <w:bookmarkStart w:id="19" w:name="_Toc509552414"/>
+      <w:bookmarkStart w:id="18" w:name="_Toc509552414"/>
       <w:r>
         <w:t>Plano e análise das Partes Interessadas</w:t>
       </w:r>
-      <w:bookmarkEnd w:id="19"/>
+      <w:bookmarkEnd w:id="18"/>
     </w:p>
     <w:p>
       <w:r>
@@ -5122,11 +5130,11 @@
           <w:numId w:val="4"/>
         </w:numPr>
       </w:pPr>
-      <w:bookmarkStart w:id="20" w:name="_Toc509552415"/>
+      <w:bookmarkStart w:id="19" w:name="_Toc509552415"/>
       <w:r>
         <w:t>Declaração de Escopo e EAP</w:t>
       </w:r>
-      <w:bookmarkEnd w:id="20"/>
+      <w:bookmarkEnd w:id="19"/>
     </w:p>
     <w:p>
       <w:pPr>
@@ -5136,15 +5144,27 @@
           <w:numId w:val="4"/>
         </w:numPr>
       </w:pPr>
-      <w:bookmarkStart w:id="21" w:name="_Toc509552416"/>
+      <w:bookmarkStart w:id="20" w:name="_Toc509552416"/>
       <w:r>
         <w:t>Escopo do Produto</w:t>
       </w:r>
-      <w:bookmarkEnd w:id="21"/>
+      <w:bookmarkEnd w:id="20"/>
     </w:p>
     <w:p>
       <w:r>
         <w:t>Definido no Documento de Especificação de Requisitos.</w:t>
+      </w:r>
+      <w:r>
+        <w:br/>
+      </w:r>
+      <w:r>
+        <w:t>(</w:t>
+      </w:r>
+      <w:r>
+        <w:t>https://github.com/moliveiralucas/EasyLab/tree/master/docs/Requisitos</w:t>
+      </w:r>
+      <w:r>
+        <w:t>/).</w:t>
       </w:r>
     </w:p>
     <w:p>
@@ -5155,16 +5175,28 @@
           <w:numId w:val="4"/>
         </w:numPr>
       </w:pPr>
-      <w:bookmarkStart w:id="22" w:name="_Toc509552417"/>
+      <w:bookmarkStart w:id="21" w:name="_Toc509552417"/>
       <w:r>
         <w:t>Requisitos do Projeto</w:t>
       </w:r>
-      <w:bookmarkEnd w:id="22"/>
-    </w:p>
-    <w:p>
-      <w:bookmarkStart w:id="23" w:name="_Hlk509551683"/>
+      <w:bookmarkEnd w:id="21"/>
+    </w:p>
+    <w:p>
+      <w:bookmarkStart w:id="22" w:name="_Hlk509551683"/>
       <w:r>
         <w:t>Definido no Documento de Especificação de Requisitos.</w:t>
+      </w:r>
+      <w:r>
+        <w:br/>
+      </w:r>
+      <w:r>
+        <w:t>(</w:t>
+      </w:r>
+      <w:r>
+        <w:t>https://github.com/moliveiralucas/EasyLab/tree/master/docs/Requisitos</w:t>
+      </w:r>
+      <w:r>
+        <w:t>/).</w:t>
       </w:r>
     </w:p>
     <w:p>
@@ -5175,12 +5207,12 @@
           <w:numId w:val="4"/>
         </w:numPr>
       </w:pPr>
-      <w:bookmarkStart w:id="24" w:name="_Toc509552418"/>
+      <w:bookmarkStart w:id="23" w:name="_Toc509552418"/>
+      <w:bookmarkEnd w:id="22"/>
+      <w:r>
+        <w:t>Exclusões do Escopo</w:t>
+      </w:r>
       <w:bookmarkEnd w:id="23"/>
-      <w:r>
-        <w:t>Exclusões do Escopo</w:t>
-      </w:r>
-      <w:bookmarkEnd w:id="24"/>
     </w:p>
     <w:p>
       <w:r>
@@ -5195,7 +5227,7 @@
           <w:numId w:val="4"/>
         </w:numPr>
       </w:pPr>
-      <w:bookmarkStart w:id="25" w:name="_Toc509552419"/>
+      <w:bookmarkStart w:id="24" w:name="_Toc509552419"/>
       <w:r>
         <w:rPr>
           <w:noProof/>
@@ -5266,7 +5298,7 @@
       <w:r>
         <w:t>Entregas do Projeto</w:t>
       </w:r>
-      <w:bookmarkEnd w:id="25"/>
+      <w:bookmarkEnd w:id="24"/>
     </w:p>
     <w:p/>
     <w:tbl>
@@ -5422,11 +5454,11 @@
           <w:numId w:val="4"/>
         </w:numPr>
       </w:pPr>
-      <w:bookmarkStart w:id="26" w:name="_Toc509552420"/>
+      <w:bookmarkStart w:id="25" w:name="_Toc509552420"/>
       <w:r>
         <w:t>Critérios de Aceitação</w:t>
       </w:r>
-      <w:bookmarkEnd w:id="26"/>
+      <w:bookmarkEnd w:id="25"/>
     </w:p>
     <w:p>
       <w:pPr>
@@ -5472,11 +5504,12 @@
           <w:numId w:val="4"/>
         </w:numPr>
       </w:pPr>
-      <w:bookmarkStart w:id="27" w:name="_Toc509552421"/>
-      <w:r>
+      <w:bookmarkStart w:id="26" w:name="_Toc509552421"/>
+      <w:r>
+        <w:lastRenderedPageBreak/>
         <w:t>Especificação do Projeto</w:t>
       </w:r>
-      <w:bookmarkEnd w:id="27"/>
+      <w:bookmarkEnd w:id="26"/>
     </w:p>
     <w:p>
       <w:pPr>
@@ -5535,7 +5568,6 @@
         </w:numPr>
       </w:pPr>
       <w:r>
-        <w:lastRenderedPageBreak/>
         <w:t>Qualidade</w:t>
       </w:r>
     </w:p>
@@ -5583,11 +5615,11 @@
           <w:numId w:val="4"/>
         </w:numPr>
       </w:pPr>
-      <w:bookmarkStart w:id="28" w:name="_Toc509552422"/>
+      <w:bookmarkStart w:id="27" w:name="_Toc509552422"/>
       <w:r>
         <w:t>Ligações com outros projetos</w:t>
       </w:r>
-      <w:bookmarkEnd w:id="28"/>
+      <w:bookmarkEnd w:id="27"/>
     </w:p>
     <w:p>
       <w:r>
@@ -5602,11 +5634,11 @@
           <w:numId w:val="4"/>
         </w:numPr>
       </w:pPr>
-      <w:bookmarkStart w:id="29" w:name="_Toc509552423"/>
+      <w:bookmarkStart w:id="28" w:name="_Toc509552423"/>
       <w:r>
         <w:t>Estrutura com outros projetos</w:t>
       </w:r>
-      <w:bookmarkEnd w:id="29"/>
+      <w:bookmarkEnd w:id="28"/>
     </w:p>
     <w:p>
       <w:r>
@@ -5621,11 +5653,11 @@
           <w:numId w:val="4"/>
         </w:numPr>
       </w:pPr>
-      <w:bookmarkStart w:id="30" w:name="_Toc509552424"/>
+      <w:bookmarkStart w:id="29" w:name="_Toc509552424"/>
       <w:r>
         <w:t>Cronograma</w:t>
       </w:r>
-      <w:bookmarkEnd w:id="30"/>
+      <w:bookmarkEnd w:id="29"/>
     </w:p>
     <w:p>
       <w:r>
@@ -5640,11 +5672,11 @@
           <w:numId w:val="4"/>
         </w:numPr>
       </w:pPr>
-      <w:bookmarkStart w:id="31" w:name="_Toc509552425"/>
+      <w:bookmarkStart w:id="30" w:name="_Toc509552425"/>
       <w:r>
         <w:t>Plano de Gerenciamento de Qualidade</w:t>
       </w:r>
-      <w:bookmarkEnd w:id="31"/>
+      <w:bookmarkEnd w:id="30"/>
     </w:p>
     <w:p>
       <w:pPr>
@@ -5654,11 +5686,11 @@
           <w:numId w:val="4"/>
         </w:numPr>
       </w:pPr>
-      <w:bookmarkStart w:id="32" w:name="_Toc509552426"/>
+      <w:bookmarkStart w:id="31" w:name="_Toc509552426"/>
       <w:r>
         <w:t>Descrição dos processos de gerenciamento da qualidade</w:t>
       </w:r>
-      <w:bookmarkEnd w:id="32"/>
+      <w:bookmarkEnd w:id="31"/>
     </w:p>
     <w:p>
       <w:r>
@@ -5726,11 +5758,11 @@
           <w:numId w:val="4"/>
         </w:numPr>
       </w:pPr>
-      <w:bookmarkStart w:id="33" w:name="_Toc509552427"/>
+      <w:bookmarkStart w:id="32" w:name="_Toc509552427"/>
       <w:r>
         <w:t>Priorização das mudanças nos quesitos da qualidade e resposta</w:t>
       </w:r>
-      <w:bookmarkEnd w:id="33"/>
+      <w:bookmarkEnd w:id="32"/>
     </w:p>
     <w:p>
       <w:r>
@@ -5745,11 +5777,11 @@
           <w:numId w:val="4"/>
         </w:numPr>
       </w:pPr>
-      <w:bookmarkStart w:id="34" w:name="_Toc509552428"/>
+      <w:bookmarkStart w:id="33" w:name="_Toc509552428"/>
       <w:r>
         <w:t>Sistema de controle de mudanças da qualidade</w:t>
       </w:r>
-      <w:bookmarkEnd w:id="34"/>
+      <w:bookmarkEnd w:id="33"/>
     </w:p>
     <w:p>
       <w:r>
@@ -5764,11 +5796,11 @@
           <w:numId w:val="4"/>
         </w:numPr>
       </w:pPr>
-      <w:bookmarkStart w:id="35" w:name="_Toc509552429"/>
+      <w:bookmarkStart w:id="34" w:name="_Toc509552429"/>
       <w:r>
         <w:t>Frequência de avaliação dos requisitos de qualidade do projeto</w:t>
       </w:r>
-      <w:bookmarkEnd w:id="35"/>
+      <w:bookmarkEnd w:id="34"/>
     </w:p>
     <w:p>
       <w:r>
@@ -5783,11 +5815,11 @@
           <w:numId w:val="4"/>
         </w:numPr>
       </w:pPr>
-      <w:bookmarkStart w:id="36" w:name="_Toc509552430"/>
+      <w:bookmarkStart w:id="35" w:name="_Toc509552430"/>
       <w:r>
         <w:t>Alocação financeira das mudanças nos requisitos de qualidade</w:t>
       </w:r>
-      <w:bookmarkEnd w:id="36"/>
+      <w:bookmarkEnd w:id="35"/>
     </w:p>
     <w:p>
       <w:r>
@@ -5802,11 +5834,11 @@
           <w:numId w:val="4"/>
         </w:numPr>
       </w:pPr>
-      <w:bookmarkStart w:id="37" w:name="_Toc509552431"/>
+      <w:bookmarkStart w:id="36" w:name="_Toc509552431"/>
       <w:r>
         <w:t>Administração do plano de gerenciamento da qualidade</w:t>
       </w:r>
-      <w:bookmarkEnd w:id="37"/>
+      <w:bookmarkEnd w:id="36"/>
     </w:p>
     <w:p>
       <w:pPr>
@@ -5816,11 +5848,11 @@
           <w:numId w:val="4"/>
         </w:numPr>
       </w:pPr>
-      <w:bookmarkStart w:id="38" w:name="_Toc509552432"/>
+      <w:bookmarkStart w:id="37" w:name="_Toc509552432"/>
       <w:r>
         <w:t>Responsável pelo plano</w:t>
       </w:r>
-      <w:bookmarkEnd w:id="38"/>
+      <w:bookmarkEnd w:id="37"/>
     </w:p>
     <w:p>
       <w:r>
@@ -5835,11 +5867,11 @@
           <w:numId w:val="4"/>
         </w:numPr>
       </w:pPr>
-      <w:bookmarkStart w:id="39" w:name="_Toc509552433"/>
+      <w:bookmarkStart w:id="38" w:name="_Toc509552433"/>
       <w:r>
         <w:t>Frequência de atualização do plano de gerenciamento da qualidade</w:t>
       </w:r>
-      <w:bookmarkEnd w:id="39"/>
+      <w:bookmarkEnd w:id="38"/>
     </w:p>
     <w:p>
       <w:r>
@@ -5854,11 +5886,12 @@
           <w:numId w:val="4"/>
         </w:numPr>
       </w:pPr>
-      <w:bookmarkStart w:id="40" w:name="_Toc509552434"/>
-      <w:r>
+      <w:bookmarkStart w:id="39" w:name="_Toc509552434"/>
+      <w:r>
+        <w:lastRenderedPageBreak/>
         <w:t>Outros assuntos relacionados ao gerenciamento da qualidade do projeto não previstos nesse plano</w:t>
       </w:r>
-      <w:bookmarkEnd w:id="40"/>
+      <w:bookmarkEnd w:id="39"/>
     </w:p>
     <w:p>
       <w:r>
@@ -5873,12 +5906,11 @@
           <w:numId w:val="4"/>
         </w:numPr>
       </w:pPr>
-      <w:bookmarkStart w:id="41" w:name="_Toc509552435"/>
-      <w:r>
-        <w:lastRenderedPageBreak/>
+      <w:bookmarkStart w:id="40" w:name="_Toc509552435"/>
+      <w:r>
         <w:t>Plano de Gerenciamento de Comunicação</w:t>
       </w:r>
-      <w:bookmarkEnd w:id="41"/>
+      <w:bookmarkEnd w:id="40"/>
     </w:p>
     <w:p>
       <w:pPr>
@@ -5888,11 +5920,11 @@
           <w:numId w:val="4"/>
         </w:numPr>
       </w:pPr>
-      <w:bookmarkStart w:id="42" w:name="_Toc509552436"/>
+      <w:bookmarkStart w:id="41" w:name="_Toc509552436"/>
       <w:r>
         <w:t>Descrição dos Processos de Gerenciamento de Comunicação</w:t>
       </w:r>
-      <w:bookmarkEnd w:id="42"/>
+      <w:bookmarkEnd w:id="41"/>
     </w:p>
     <w:p>
       <w:pPr>
@@ -5926,11 +5958,11 @@
           <w:numId w:val="4"/>
         </w:numPr>
       </w:pPr>
-      <w:bookmarkStart w:id="43" w:name="_Toc509552437"/>
+      <w:bookmarkStart w:id="42" w:name="_Toc509552437"/>
       <w:r>
         <w:t>Envolvidos na Comunicação</w:t>
       </w:r>
-      <w:bookmarkEnd w:id="43"/>
+      <w:bookmarkEnd w:id="42"/>
     </w:p>
     <w:tbl>
       <w:tblPr>
@@ -6449,11 +6481,11 @@
           <w:numId w:val="4"/>
         </w:numPr>
       </w:pPr>
-      <w:bookmarkStart w:id="44" w:name="_Toc509552438"/>
+      <w:bookmarkStart w:id="43" w:name="_Toc509552438"/>
       <w:r>
         <w:t>Eventos de Comunicação</w:t>
       </w:r>
-      <w:bookmarkEnd w:id="44"/>
+      <w:bookmarkEnd w:id="43"/>
     </w:p>
     <w:tbl>
       <w:tblPr>
@@ -6644,11 +6676,11 @@
           <w:numId w:val="4"/>
         </w:numPr>
       </w:pPr>
-      <w:bookmarkStart w:id="45" w:name="_Toc509552439"/>
+      <w:bookmarkStart w:id="44" w:name="_Toc509552439"/>
       <w:r>
         <w:t>Principais Relatórios</w:t>
       </w:r>
-      <w:bookmarkEnd w:id="45"/>
+      <w:bookmarkEnd w:id="44"/>
     </w:p>
     <w:tbl>
       <w:tblPr>
@@ -6836,11 +6868,11 @@
           <w:numId w:val="4"/>
         </w:numPr>
       </w:pPr>
-      <w:bookmarkStart w:id="46" w:name="_Toc509552440"/>
+      <w:bookmarkStart w:id="45" w:name="_Toc509552440"/>
       <w:r>
         <w:t>Plano de Gerenciamento de Riscos</w:t>
       </w:r>
-      <w:bookmarkEnd w:id="46"/>
+      <w:bookmarkEnd w:id="45"/>
     </w:p>
     <w:p>
       <w:pPr>
@@ -6850,11 +6882,11 @@
           <w:numId w:val="4"/>
         </w:numPr>
       </w:pPr>
-      <w:bookmarkStart w:id="47" w:name="_Toc509552441"/>
+      <w:bookmarkStart w:id="46" w:name="_Toc509552441"/>
       <w:r>
         <w:t>Introdução</w:t>
       </w:r>
-      <w:bookmarkEnd w:id="47"/>
+      <w:bookmarkEnd w:id="46"/>
     </w:p>
     <w:p>
       <w:pPr>
@@ -6889,6 +6921,7 @@
         </w:numPr>
       </w:pPr>
       <w:r>
+        <w:lastRenderedPageBreak/>
         <w:t>Realizar a análise qualitativa dos riscos</w:t>
       </w:r>
     </w:p>
@@ -6913,7 +6946,6 @@
         </w:numPr>
       </w:pPr>
       <w:r>
-        <w:lastRenderedPageBreak/>
         <w:t>Efetuar a análise numérica do efeito dos riscos identificados nos objetivos gerais do projeto.</w:t>
       </w:r>
     </w:p>
@@ -6973,11 +7005,11 @@
           <w:numId w:val="4"/>
         </w:numPr>
       </w:pPr>
-      <w:bookmarkStart w:id="48" w:name="_Toc509552442"/>
+      <w:bookmarkStart w:id="47" w:name="_Toc509552442"/>
       <w:r>
         <w:t>Estrutura organizacional de riscos</w:t>
       </w:r>
-      <w:bookmarkEnd w:id="48"/>
+      <w:bookmarkEnd w:id="47"/>
     </w:p>
     <w:tbl>
       <w:tblPr>
@@ -7155,8 +7187,10 @@
                 <w:sz w:val="20"/>
                 <w:szCs w:val="20"/>
               </w:rPr>
-              <w:t>Patrocinador/Comitê do Projeto</w:t>
-            </w:r>
+              <w:t xml:space="preserve">Líder de projetos </w:t>
+            </w:r>
+            <w:bookmarkStart w:id="48" w:name="_GoBack"/>
+            <w:bookmarkEnd w:id="48"/>
           </w:p>
         </w:tc>
         <w:tc>
@@ -7166,74 +7200,6 @@
           <w:p>
             <w:pPr>
               <w:cnfStyle w:val="000000100000" w:firstRow="0" w:lastRow="0" w:firstColumn="0" w:lastColumn="0" w:oddVBand="0" w:evenVBand="0" w:oddHBand="1" w:evenHBand="0" w:firstRowFirstColumn="0" w:firstRowLastColumn="0" w:lastRowFirstColumn="0" w:lastRowLastColumn="0"/>
-              <w:rPr>
-                <w:sz w:val="20"/>
-                <w:szCs w:val="20"/>
-              </w:rPr>
-            </w:pPr>
-            <w:r>
-              <w:rPr>
-                <w:rFonts w:ascii="Calibri" w:eastAsia="Calibri" w:hAnsi="Calibri" w:cs="Calibri"/>
-                <w:color w:val="000000"/>
-                <w:sz w:val="20"/>
-                <w:szCs w:val="20"/>
-              </w:rPr>
-              <w:t>Aprovar o plano de gerenciamento de riscos e suas reservas de contingências.</w:t>
-            </w:r>
-          </w:p>
-          <w:p>
-            <w:pPr>
-              <w:cnfStyle w:val="000000100000" w:firstRow="0" w:lastRow="0" w:firstColumn="0" w:lastColumn="0" w:oddVBand="0" w:evenVBand="0" w:oddHBand="1" w:evenHBand="0" w:firstRowFirstColumn="0" w:firstRowLastColumn="0" w:lastRowFirstColumn="0" w:lastRowLastColumn="0"/>
-              <w:rPr>
-                <w:sz w:val="20"/>
-                <w:szCs w:val="20"/>
-              </w:rPr>
-            </w:pPr>
-            <w:r>
-              <w:rPr>
-                <w:rFonts w:ascii="Calibri" w:eastAsia="Calibri" w:hAnsi="Calibri" w:cs="Calibri"/>
-                <w:color w:val="000000"/>
-                <w:sz w:val="20"/>
-                <w:szCs w:val="20"/>
-              </w:rPr>
-              <w:t>Aprovar o uso das reservas de contingência.</w:t>
-            </w:r>
-          </w:p>
-        </w:tc>
-      </w:tr>
-      <w:tr>
-        <w:tc>
-          <w:tcPr>
-            <w:cnfStyle w:val="000010000000" w:firstRow="0" w:lastRow="0" w:firstColumn="0" w:lastColumn="0" w:oddVBand="1" w:evenVBand="0" w:oddHBand="0" w:evenHBand="0" w:firstRowFirstColumn="0" w:firstRowLastColumn="0" w:lastRowFirstColumn="0" w:lastRowLastColumn="0"/>
-            <w:tcW w:w="2955" w:type="dxa"/>
-          </w:tcPr>
-          <w:p>
-            <w:pPr>
-              <w:rPr>
-                <w:b/>
-                <w:sz w:val="20"/>
-                <w:szCs w:val="20"/>
-              </w:rPr>
-            </w:pPr>
-            <w:r>
-              <w:rPr>
-                <w:rFonts w:ascii="Calibri" w:eastAsia="Calibri" w:hAnsi="Calibri" w:cs="Calibri"/>
-                <w:b/>
-                <w:color w:val="000000"/>
-                <w:sz w:val="20"/>
-                <w:szCs w:val="20"/>
-              </w:rPr>
-              <w:t xml:space="preserve">Líder de projetos </w:t>
-            </w:r>
-          </w:p>
-        </w:tc>
-        <w:tc>
-          <w:tcPr>
-            <w:tcW w:w="5955" w:type="dxa"/>
-          </w:tcPr>
-          <w:p>
-            <w:pPr>
-              <w:cnfStyle w:val="000000000000" w:firstRow="0" w:lastRow="0" w:firstColumn="0" w:lastColumn="0" w:oddVBand="0" w:evenVBand="0" w:oddHBand="0" w:evenHBand="0" w:firstRowFirstColumn="0" w:firstRowLastColumn="0" w:lastRowFirstColumn="0" w:lastRowLastColumn="0"/>
               <w:rPr>
                 <w:sz w:val="20"/>
                 <w:szCs w:val="20"/>
@@ -9914,7 +9880,7 @@
 </file>
 
 <file path=customXml/itemProps1.xml><?xml version="1.0" encoding="utf-8"?>
-<ds:datastoreItem xmlns:ds="http://schemas.openxmlformats.org/officeDocument/2006/customXml" ds:itemID="{CB3F1CEF-AE42-4F47-8651-F4D25B18F34C}">
+<ds:datastoreItem xmlns:ds="http://schemas.openxmlformats.org/officeDocument/2006/customXml" ds:itemID="{C23B680A-7FFA-4BA1-BDBF-80836A5CEA04}">
   <ds:schemaRefs>
     <ds:schemaRef ds:uri="http://schemas.openxmlformats.org/officeDocument/2006/bibliography"/>
   </ds:schemaRefs>

</xml_diff>